<commit_message>
Document:update Project Starting Doc
</commit_message>
<xml_diff>
--- a/Doc/迭代一/项目启动文档.docx
+++ b/Doc/迭代一/项目启动文档.docx
@@ -6,6 +6,8 @@
       <w:sdtPr>
         <w:rPr>
           <w:color w:val="5B9BD5" w:themeColor="accent1"/>
+          <w:kern w:val="2"/>
+          <w:sz w:val="21"/>
         </w:rPr>
         <w:id w:val="-1033799615"/>
         <w:docPartObj>
@@ -18,8 +20,6 @@
           <w:b/>
           <w:bCs/>
           <w:color w:val="auto"/>
-          <w:kern w:val="2"/>
-          <w:sz w:val="21"/>
         </w:rPr>
       </w:sdtEndPr>
       <w:sdtContent>
@@ -172,6 +172,7 @@
             <w:dataBinding w:prefixMappings="xmlns:ns0='http://purl.org/dc/elements/1.1/' xmlns:ns1='http://schemas.openxmlformats.org/package/2006/metadata/core-properties' " w:xpath="/ns1:coreProperties[1]/ns0:subject[1]" w:storeItemID="{6C3C8BC8-F283-45AE-878A-BAB7291924A1}"/>
             <w:text/>
           </w:sdtPr>
+          <w:sdtEndPr/>
           <w:sdtContent>
             <w:p>
               <w:pPr>
@@ -303,6 +304,7 @@
                                     <w:calendar w:val="gregorian"/>
                                   </w:date>
                                 </w:sdtPr>
+                                <w:sdtEndPr/>
                                 <w:sdtContent>
                                   <w:p>
                                     <w:pPr>
@@ -349,6 +351,7 @@
                                     <w:dataBinding w:prefixMappings="xmlns:ns0='http://schemas.openxmlformats.org/officeDocument/2006/extended-properties' " w:xpath="/ns0:Properties[1]/ns0:Company[1]" w:storeItemID="{6668398D-A668-4E3E-A5EB-62B293D839F1}"/>
                                     <w:text/>
                                   </w:sdtPr>
+                                  <w:sdtEndPr/>
                                   <w:sdtContent>
                                     <w:r>
                                       <w:rPr>
@@ -380,6 +383,7 @@
                                     <w:dataBinding w:prefixMappings="xmlns:ns0='http://schemas.microsoft.com/office/2006/coverPageProps' " w:xpath="/ns0:CoverPageProperties[1]/ns0:CompanyAddress[1]" w:storeItemID="{55AF091B-3C7A-41E3-B477-F2FDAA23CFDA}"/>
                                     <w:text/>
                                   </w:sdtPr>
+                                  <w:sdtEndPr/>
                                   <w:sdtContent>
                                     <w:r>
                                       <w:rPr>
@@ -438,6 +442,7 @@
                               <w:calendar w:val="gregorian"/>
                             </w:date>
                           </w:sdtPr>
+                          <w:sdtEndPr/>
                           <w:sdtContent>
                             <w:p>
                               <w:pPr>
@@ -484,6 +489,7 @@
                               <w:dataBinding w:prefixMappings="xmlns:ns0='http://schemas.openxmlformats.org/officeDocument/2006/extended-properties' " w:xpath="/ns0:Properties[1]/ns0:Company[1]" w:storeItemID="{6668398D-A668-4E3E-A5EB-62B293D839F1}"/>
                               <w:text/>
                             </w:sdtPr>
+                            <w:sdtEndPr/>
                             <w:sdtContent>
                               <w:r>
                                 <w:rPr>
@@ -515,6 +521,7 @@
                               <w:dataBinding w:prefixMappings="xmlns:ns0='http://schemas.microsoft.com/office/2006/coverPageProps' " w:xpath="/ns0:CoverPageProperties[1]/ns0:CompanyAddress[1]" w:storeItemID="{55AF091B-3C7A-41E3-B477-F2FDAA23CFDA}"/>
                               <w:text/>
                             </w:sdtPr>
+                            <w:sdtEndPr/>
                             <w:sdtContent>
                               <w:r>
                                 <w:rPr>
@@ -603,8 +610,285 @@
         </w:p>
       </w:sdtContent>
     </w:sdt>
+    <w:tbl>
+      <w:tblPr>
+        <w:tblStyle w:val="a3"/>
+        <w:tblW w:w="0" w:type="auto"/>
+        <w:tblBorders>
+          <w:top w:val="single" w:sz="4" w:space="0" w:color="4472C4" w:themeColor="accent5"/>
+          <w:left w:val="single" w:sz="4" w:space="0" w:color="4472C4" w:themeColor="accent5"/>
+          <w:bottom w:val="single" w:sz="4" w:space="0" w:color="4472C4" w:themeColor="accent5"/>
+          <w:right w:val="single" w:sz="4" w:space="0" w:color="4472C4" w:themeColor="accent5"/>
+          <w:insideH w:val="single" w:sz="4" w:space="0" w:color="5B9BD5" w:themeColor="accent1"/>
+          <w:insideV w:val="single" w:sz="4" w:space="0" w:color="5B9BD5" w:themeColor="accent1"/>
+        </w:tblBorders>
+        <w:tblLook w:val="04A0" w:firstRow="1" w:lastRow="0" w:firstColumn="1" w:lastColumn="0" w:noHBand="0" w:noVBand="1"/>
+      </w:tblPr>
+      <w:tblGrid>
+        <w:gridCol w:w="1651"/>
+        <w:gridCol w:w="2409"/>
+        <w:gridCol w:w="1807"/>
+        <w:gridCol w:w="2429"/>
+      </w:tblGrid>
+      <w:tr>
+        <w:tc>
+          <w:tcPr>
+            <w:tcW w:w="1885" w:type="dxa"/>
+          </w:tcPr>
+          <w:p>
+            <w:pPr>
+              <w:rPr>
+                <w:rFonts w:ascii="微软雅黑" w:eastAsia="微软雅黑" w:hAnsi="微软雅黑"/>
+              </w:rPr>
+            </w:pPr>
+            <w:r>
+              <w:rPr>
+                <w:rFonts w:ascii="微软雅黑" w:eastAsia="微软雅黑" w:hAnsi="微软雅黑" w:hint="eastAsia"/>
+              </w:rPr>
+              <w:lastRenderedPageBreak/>
+              <w:t>文档类别</w:t>
+            </w:r>
+          </w:p>
+        </w:tc>
+        <w:tc>
+          <w:tcPr>
+            <w:tcW w:w="2789" w:type="dxa"/>
+          </w:tcPr>
+          <w:p>
+            <w:pPr>
+              <w:rPr>
+                <w:rFonts w:ascii="微软雅黑" w:eastAsia="微软雅黑" w:hAnsi="微软雅黑" w:hint="eastAsia"/>
+              </w:rPr>
+            </w:pPr>
+            <w:r>
+              <w:rPr>
+                <w:rFonts w:ascii="微软雅黑" w:eastAsia="微软雅黑" w:hAnsi="微软雅黑" w:hint="eastAsia"/>
+              </w:rPr>
+              <w:t>项目</w:t>
+            </w:r>
+            <w:r>
+              <w:rPr>
+                <w:rFonts w:ascii="微软雅黑" w:eastAsia="微软雅黑" w:hAnsi="微软雅黑"/>
+              </w:rPr>
+              <w:t>启动文档</w:t>
+            </w:r>
+          </w:p>
+        </w:tc>
+        <w:tc>
+          <w:tcPr>
+            <w:tcW w:w="2071" w:type="dxa"/>
+          </w:tcPr>
+          <w:p>
+            <w:pPr>
+              <w:rPr>
+                <w:rFonts w:ascii="微软雅黑" w:eastAsia="微软雅黑" w:hAnsi="微软雅黑"/>
+              </w:rPr>
+            </w:pPr>
+            <w:r>
+              <w:rPr>
+                <w:rFonts w:ascii="微软雅黑" w:eastAsia="微软雅黑" w:hAnsi="微软雅黑" w:hint="eastAsia"/>
+              </w:rPr>
+              <w:t>文档编号</w:t>
+            </w:r>
+          </w:p>
+        </w:tc>
+        <w:tc>
+          <w:tcPr>
+            <w:tcW w:w="2605" w:type="dxa"/>
+          </w:tcPr>
+          <w:p>
+            <w:pPr>
+              <w:rPr>
+                <w:rFonts w:ascii="微软雅黑" w:eastAsia="微软雅黑" w:hAnsi="微软雅黑"/>
+              </w:rPr>
+            </w:pPr>
+            <w:r>
+              <w:rPr>
+                <w:rFonts w:ascii="微软雅黑" w:eastAsia="微软雅黑" w:hAnsi="微软雅黑" w:hint="eastAsia"/>
+              </w:rPr>
+              <w:t>I1_</w:t>
+            </w:r>
+            <w:r>
+              <w:rPr>
+                <w:rFonts w:ascii="微软雅黑" w:eastAsia="微软雅黑" w:hAnsi="微软雅黑"/>
+              </w:rPr>
+              <w:t>START_1.0</w:t>
+            </w:r>
+          </w:p>
+        </w:tc>
+      </w:tr>
+      <w:tr>
+        <w:tc>
+          <w:tcPr>
+            <w:tcW w:w="1885" w:type="dxa"/>
+          </w:tcPr>
+          <w:p>
+            <w:pPr>
+              <w:rPr>
+                <w:rFonts w:ascii="微软雅黑" w:eastAsia="微软雅黑" w:hAnsi="微软雅黑"/>
+              </w:rPr>
+            </w:pPr>
+            <w:r>
+              <w:rPr>
+                <w:rFonts w:ascii="微软雅黑" w:eastAsia="微软雅黑" w:hAnsi="微软雅黑" w:hint="eastAsia"/>
+              </w:rPr>
+              <w:t>创建人</w:t>
+            </w:r>
+          </w:p>
+        </w:tc>
+        <w:tc>
+          <w:tcPr>
+            <w:tcW w:w="2789" w:type="dxa"/>
+          </w:tcPr>
+          <w:p>
+            <w:pPr>
+              <w:rPr>
+                <w:rFonts w:ascii="微软雅黑" w:eastAsia="微软雅黑" w:hAnsi="微软雅黑"/>
+              </w:rPr>
+            </w:pPr>
+            <w:r>
+              <w:rPr>
+                <w:rFonts w:ascii="微软雅黑" w:eastAsia="微软雅黑" w:hAnsi="微软雅黑" w:hint="eastAsia"/>
+              </w:rPr>
+              <w:t>袁阳阳</w:t>
+            </w:r>
+          </w:p>
+        </w:tc>
+        <w:tc>
+          <w:tcPr>
+            <w:tcW w:w="2071" w:type="dxa"/>
+          </w:tcPr>
+          <w:p>
+            <w:pPr>
+              <w:rPr>
+                <w:rFonts w:ascii="微软雅黑" w:eastAsia="微软雅黑" w:hAnsi="微软雅黑"/>
+              </w:rPr>
+            </w:pPr>
+            <w:r>
+              <w:rPr>
+                <w:rFonts w:ascii="微软雅黑" w:eastAsia="微软雅黑" w:hAnsi="微软雅黑" w:hint="eastAsia"/>
+              </w:rPr>
+              <w:t>创建时间</w:t>
+            </w:r>
+          </w:p>
+        </w:tc>
+        <w:tc>
+          <w:tcPr>
+            <w:tcW w:w="2605" w:type="dxa"/>
+          </w:tcPr>
+          <w:p>
+            <w:pPr>
+              <w:rPr>
+                <w:rFonts w:ascii="微软雅黑" w:eastAsia="微软雅黑" w:hAnsi="微软雅黑" w:hint="eastAsia"/>
+              </w:rPr>
+            </w:pPr>
+            <w:r>
+              <w:rPr>
+                <w:rFonts w:ascii="微软雅黑" w:eastAsia="微软雅黑" w:hAnsi="微软雅黑" w:hint="eastAsia"/>
+              </w:rPr>
+              <w:t>2016-</w:t>
+            </w:r>
+            <w:r>
+              <w:rPr>
+                <w:rFonts w:ascii="微软雅黑" w:eastAsia="微软雅黑" w:hAnsi="微软雅黑"/>
+              </w:rPr>
+              <w:t>02-27</w:t>
+            </w:r>
+          </w:p>
+        </w:tc>
+      </w:tr>
+      <w:tr>
+        <w:tc>
+          <w:tcPr>
+            <w:tcW w:w="1885" w:type="dxa"/>
+          </w:tcPr>
+          <w:p>
+            <w:pPr>
+              <w:rPr>
+                <w:rFonts w:ascii="微软雅黑" w:eastAsia="微软雅黑" w:hAnsi="微软雅黑"/>
+              </w:rPr>
+            </w:pPr>
+            <w:r>
+              <w:rPr>
+                <w:rFonts w:ascii="微软雅黑" w:eastAsia="微软雅黑" w:hAnsi="微软雅黑" w:hint="eastAsia"/>
+              </w:rPr>
+              <w:t>最后一次修改人</w:t>
+            </w:r>
+          </w:p>
+        </w:tc>
+        <w:tc>
+          <w:tcPr>
+            <w:tcW w:w="2789" w:type="dxa"/>
+          </w:tcPr>
+          <w:p>
+            <w:pPr>
+              <w:rPr>
+                <w:rFonts w:ascii="微软雅黑" w:eastAsia="微软雅黑" w:hAnsi="微软雅黑"/>
+              </w:rPr>
+            </w:pPr>
+            <w:r>
+              <w:rPr>
+                <w:rFonts w:ascii="微软雅黑" w:eastAsia="微软雅黑" w:hAnsi="微软雅黑" w:hint="eastAsia"/>
+              </w:rPr>
+              <w:t>袁阳阳</w:t>
+            </w:r>
+          </w:p>
+        </w:tc>
+        <w:tc>
+          <w:tcPr>
+            <w:tcW w:w="2071" w:type="dxa"/>
+          </w:tcPr>
+          <w:p>
+            <w:pPr>
+              <w:rPr>
+                <w:rFonts w:ascii="微软雅黑" w:eastAsia="微软雅黑" w:hAnsi="微软雅黑"/>
+              </w:rPr>
+            </w:pPr>
+            <w:r>
+              <w:rPr>
+                <w:rFonts w:ascii="微软雅黑" w:eastAsia="微软雅黑" w:hAnsi="微软雅黑" w:hint="eastAsia"/>
+              </w:rPr>
+              <w:t>最后一次修改时间</w:t>
+            </w:r>
+          </w:p>
+        </w:tc>
+        <w:tc>
+          <w:tcPr>
+            <w:tcW w:w="2605" w:type="dxa"/>
+          </w:tcPr>
+          <w:p>
+            <w:pPr>
+              <w:rPr>
+                <w:rFonts w:ascii="微软雅黑" w:eastAsia="微软雅黑" w:hAnsi="微软雅黑"/>
+              </w:rPr>
+            </w:pPr>
+            <w:r>
+              <w:rPr>
+                <w:rFonts w:ascii="微软雅黑" w:eastAsia="微软雅黑" w:hAnsi="微软雅黑" w:hint="eastAsia"/>
+              </w:rPr>
+              <w:t>2016</w:t>
+            </w:r>
+            <w:r>
+              <w:rPr>
+                <w:rFonts w:ascii="微软雅黑" w:eastAsia="微软雅黑" w:hAnsi="微软雅黑"/>
+              </w:rPr>
+              <w:t>-02-27</w:t>
+            </w:r>
+          </w:p>
+        </w:tc>
+      </w:tr>
+    </w:tbl>
     <w:p>
       <w:pPr>
+        <w:rPr>
+          <w:rFonts w:hint="eastAsia"/>
+        </w:rPr>
+      </w:pPr>
+      <w:bookmarkStart w:id="0" w:name="_GoBack"/>
+      <w:bookmarkEnd w:id="0"/>
+    </w:p>
+    <w:p>
+      <w:pPr>
         <w:pStyle w:val="2"/>
         <w:rPr>
           <w:rFonts w:ascii="微软雅黑" w:eastAsia="微软雅黑" w:hAnsi="微软雅黑"/>
@@ -614,7 +898,6 @@
         <w:rPr>
           <w:rFonts w:ascii="微软雅黑" w:eastAsia="微软雅黑" w:hAnsi="微软雅黑" w:hint="eastAsia"/>
         </w:rPr>
-        <w:lastRenderedPageBreak/>
         <w:t>团队名称：</w:t>
       </w:r>
       <w:r>
@@ -766,7 +1049,7 @@
             <w:pPr>
               <w:jc w:val="center"/>
               <w:rPr>
-                <w:rFonts w:ascii="微软雅黑" w:eastAsia="微软雅黑" w:hAnsi="微软雅黑" w:hint="eastAsia"/>
+                <w:rFonts w:ascii="微软雅黑" w:eastAsia="微软雅黑" w:hAnsi="微软雅黑"/>
               </w:rPr>
             </w:pPr>
             <w:r>
@@ -792,7 +1075,7 @@
             <w:pPr>
               <w:jc w:val="left"/>
               <w:rPr>
-                <w:rFonts w:ascii="微软雅黑" w:eastAsia="微软雅黑" w:hAnsi="微软雅黑" w:hint="eastAsia"/>
+                <w:rFonts w:ascii="微软雅黑" w:eastAsia="微软雅黑" w:hAnsi="微软雅黑"/>
               </w:rPr>
             </w:pPr>
             <w:r>
@@ -864,7 +1147,7 @@
             <w:pPr>
               <w:jc w:val="center"/>
               <w:rPr>
-                <w:rFonts w:ascii="微软雅黑" w:eastAsia="微软雅黑" w:hAnsi="微软雅黑" w:hint="eastAsia"/>
+                <w:rFonts w:ascii="微软雅黑" w:eastAsia="微软雅黑" w:hAnsi="微软雅黑"/>
               </w:rPr>
             </w:pPr>
             <w:r>
@@ -890,7 +1173,7 @@
             <w:pPr>
               <w:jc w:val="left"/>
               <w:rPr>
-                <w:rFonts w:ascii="微软雅黑" w:eastAsia="微软雅黑" w:hAnsi="微软雅黑" w:hint="eastAsia"/>
+                <w:rFonts w:ascii="微软雅黑" w:eastAsia="微软雅黑" w:hAnsi="微软雅黑"/>
               </w:rPr>
             </w:pPr>
             <w:r>
@@ -944,7 +1227,7 @@
             <w:pPr>
               <w:jc w:val="center"/>
               <w:rPr>
-                <w:rFonts w:ascii="微软雅黑" w:eastAsia="微软雅黑" w:hAnsi="微软雅黑" w:hint="eastAsia"/>
+                <w:rFonts w:ascii="微软雅黑" w:eastAsia="微软雅黑" w:hAnsi="微软雅黑"/>
               </w:rPr>
             </w:pPr>
             <w:r>
@@ -970,7 +1253,7 @@
             <w:pPr>
               <w:jc w:val="left"/>
               <w:rPr>
-                <w:rFonts w:ascii="微软雅黑" w:eastAsia="微软雅黑" w:hAnsi="微软雅黑" w:hint="eastAsia"/>
+                <w:rFonts w:ascii="微软雅黑" w:eastAsia="微软雅黑" w:hAnsi="微软雅黑"/>
               </w:rPr>
             </w:pPr>
             <w:r>
@@ -1018,7 +1301,7 @@
             <w:pPr>
               <w:jc w:val="center"/>
               <w:rPr>
-                <w:rFonts w:ascii="微软雅黑" w:eastAsia="微软雅黑" w:hAnsi="微软雅黑" w:hint="eastAsia"/>
+                <w:rFonts w:ascii="微软雅黑" w:eastAsia="微软雅黑" w:hAnsi="微软雅黑"/>
               </w:rPr>
             </w:pPr>
             <w:r>
@@ -1044,7 +1327,7 @@
             <w:pPr>
               <w:jc w:val="left"/>
               <w:rPr>
-                <w:rFonts w:ascii="微软雅黑" w:eastAsia="微软雅黑" w:hAnsi="微软雅黑" w:hint="eastAsia"/>
+                <w:rFonts w:ascii="微软雅黑" w:eastAsia="微软雅黑" w:hAnsi="微软雅黑"/>
               </w:rPr>
             </w:pPr>
             <w:r>
@@ -1066,7 +1349,7 @@
     <w:p>
       <w:pPr>
         <w:rPr>
-          <w:rFonts w:ascii="微软雅黑" w:eastAsia="微软雅黑" w:hAnsi="微软雅黑" w:hint="eastAsia"/>
+          <w:rFonts w:ascii="微软雅黑" w:eastAsia="微软雅黑" w:hAnsi="微软雅黑"/>
         </w:rPr>
       </w:pPr>
       <w:r>
@@ -1117,6 +1400,7 @@
         <w:rPr>
           <w:rFonts w:ascii="微软雅黑" w:eastAsia="微软雅黑" w:hAnsi="微软雅黑" w:hint="eastAsia"/>
         </w:rPr>
+        <w:lastRenderedPageBreak/>
         <w:t>成员通讯录</w:t>
       </w:r>
     </w:p>
@@ -1640,7 +1924,6 @@
         <w:rPr>
           <w:rFonts w:ascii="微软雅黑" w:eastAsia="微软雅黑" w:hAnsi="微软雅黑" w:hint="eastAsia"/>
         </w:rPr>
-        <w:lastRenderedPageBreak/>
         <w:t>工作时间表：</w:t>
       </w:r>
     </w:p>
@@ -1835,7 +2118,7 @@
             <w:pPr>
               <w:jc w:val="center"/>
               <w:rPr>
-                <w:rFonts w:ascii="微软雅黑" w:eastAsia="微软雅黑" w:hAnsi="微软雅黑" w:hint="eastAsia"/>
+                <w:rFonts w:ascii="微软雅黑" w:eastAsia="微软雅黑" w:hAnsi="微软雅黑"/>
               </w:rPr>
             </w:pPr>
             <w:r>
@@ -1996,7 +2279,7 @@
           <w:p>
             <w:pPr>
               <w:rPr>
-                <w:rFonts w:ascii="微软雅黑" w:eastAsia="微软雅黑" w:hAnsi="微软雅黑" w:hint="eastAsia"/>
+                <w:rFonts w:ascii="微软雅黑" w:eastAsia="微软雅黑" w:hAnsi="微软雅黑"/>
               </w:rPr>
             </w:pPr>
             <w:r>
@@ -2048,7 +2331,7 @@
             <w:pPr>
               <w:jc w:val="center"/>
               <w:rPr>
-                <w:rFonts w:ascii="微软雅黑" w:eastAsia="微软雅黑" w:hAnsi="微软雅黑" w:hint="eastAsia"/>
+                <w:rFonts w:ascii="微软雅黑" w:eastAsia="微软雅黑" w:hAnsi="微软雅黑"/>
               </w:rPr>
             </w:pPr>
             <w:r>
@@ -2158,7 +2441,7 @@
             <w:pPr>
               <w:jc w:val="center"/>
               <w:rPr>
-                <w:rFonts w:ascii="微软雅黑" w:eastAsia="微软雅黑" w:hAnsi="微软雅黑" w:hint="eastAsia"/>
+                <w:rFonts w:ascii="微软雅黑" w:eastAsia="微软雅黑" w:hAnsi="微软雅黑"/>
               </w:rPr>
             </w:pPr>
             <w:r>
@@ -2305,7 +2588,7 @@
             <w:pPr>
               <w:jc w:val="center"/>
               <w:rPr>
-                <w:rFonts w:ascii="微软雅黑" w:eastAsia="微软雅黑" w:hAnsi="微软雅黑" w:hint="eastAsia"/>
+                <w:rFonts w:ascii="微软雅黑" w:eastAsia="微软雅黑" w:hAnsi="微软雅黑"/>
               </w:rPr>
             </w:pPr>
             <w:r>
@@ -2362,7 +2645,7 @@
             <w:pPr>
               <w:jc w:val="center"/>
               <w:rPr>
-                <w:rFonts w:ascii="微软雅黑" w:eastAsia="微软雅黑" w:hAnsi="微软雅黑" w:hint="eastAsia"/>
+                <w:rFonts w:ascii="微软雅黑" w:eastAsia="微软雅黑" w:hAnsi="微软雅黑"/>
               </w:rPr>
             </w:pPr>
             <w:r>
@@ -2526,7 +2809,7 @@
             <w:pPr>
               <w:jc w:val="center"/>
               <w:rPr>
-                <w:rFonts w:ascii="微软雅黑" w:eastAsia="微软雅黑" w:hAnsi="微软雅黑" w:hint="eastAsia"/>
+                <w:rFonts w:ascii="微软雅黑" w:eastAsia="微软雅黑" w:hAnsi="微软雅黑"/>
               </w:rPr>
             </w:pPr>
             <w:r>
@@ -2586,7 +2869,7 @@
             <w:pPr>
               <w:jc w:val="center"/>
               <w:rPr>
-                <w:rFonts w:ascii="微软雅黑" w:eastAsia="微软雅黑" w:hAnsi="微软雅黑" w:hint="eastAsia"/>
+                <w:rFonts w:ascii="微软雅黑" w:eastAsia="微软雅黑" w:hAnsi="微软雅黑"/>
               </w:rPr>
             </w:pPr>
             <w:r>
@@ -2634,7 +2917,7 @@
             <w:pPr>
               <w:jc w:val="center"/>
               <w:rPr>
-                <w:rFonts w:ascii="微软雅黑" w:eastAsia="微软雅黑" w:hAnsi="微软雅黑" w:hint="eastAsia"/>
+                <w:rFonts w:ascii="微软雅黑" w:eastAsia="微软雅黑" w:hAnsi="微软雅黑"/>
               </w:rPr>
             </w:pPr>
             <w:r>
@@ -2808,13 +3091,14 @@
         </w:numPr>
         <w:ind w:firstLineChars="0"/>
         <w:rPr>
-          <w:rFonts w:ascii="微软雅黑" w:eastAsia="微软雅黑" w:hAnsi="微软雅黑" w:hint="eastAsia"/>
-        </w:rPr>
-      </w:pPr>
-      <w:r>
-        <w:rPr>
-          <w:rFonts w:ascii="微软雅黑" w:eastAsia="微软雅黑" w:hAnsi="微软雅黑" w:hint="eastAsia"/>
-        </w:rPr>
+          <w:rFonts w:ascii="微软雅黑" w:eastAsia="微软雅黑" w:hAnsi="微软雅黑"/>
+        </w:rPr>
+      </w:pPr>
+      <w:r>
+        <w:rPr>
+          <w:rFonts w:ascii="微软雅黑" w:eastAsia="微软雅黑" w:hAnsi="微软雅黑" w:hint="eastAsia"/>
+        </w:rPr>
+        <w:lastRenderedPageBreak/>
         <w:t>例会</w:t>
       </w:r>
       <w:r>
@@ -3023,14 +3307,13 @@
     <w:p>
       <w:pPr>
         <w:rPr>
-          <w:rFonts w:ascii="微软雅黑" w:eastAsia="微软雅黑" w:hAnsi="微软雅黑" w:hint="eastAsia"/>
-        </w:rPr>
-      </w:pPr>
-      <w:r>
-        <w:rPr>
-          <w:rFonts w:ascii="微软雅黑" w:eastAsia="微软雅黑" w:hAnsi="微软雅黑"/>
-        </w:rPr>
-        <w:lastRenderedPageBreak/>
+          <w:rFonts w:ascii="微软雅黑" w:eastAsia="微软雅黑" w:hAnsi="微软雅黑"/>
+        </w:rPr>
+      </w:pPr>
+      <w:r>
+        <w:rPr>
+          <w:rFonts w:ascii="微软雅黑" w:eastAsia="微软雅黑" w:hAnsi="微软雅黑"/>
+        </w:rPr>
         <w:tab/>
       </w:r>
       <w:r>
@@ -3228,7 +3511,7 @@
         </w:numPr>
         <w:ind w:firstLineChars="0"/>
         <w:rPr>
-          <w:rFonts w:ascii="微软雅黑" w:eastAsia="微软雅黑" w:hAnsi="微软雅黑" w:hint="eastAsia"/>
+          <w:rFonts w:ascii="微软雅黑" w:eastAsia="微软雅黑" w:hAnsi="微软雅黑"/>
         </w:rPr>
       </w:pPr>
       <w:r>
@@ -3277,7 +3560,7 @@
     <w:p>
       <w:pPr>
         <w:rPr>
-          <w:rFonts w:ascii="微软雅黑" w:eastAsia="微软雅黑" w:hAnsi="微软雅黑" w:hint="eastAsia"/>
+          <w:rFonts w:ascii="微软雅黑" w:eastAsia="微软雅黑" w:hAnsi="微软雅黑"/>
         </w:rPr>
       </w:pPr>
     </w:p>
@@ -3312,13 +3595,7 @@
         <w:rPr>
           <w:rFonts w:ascii="微软雅黑" w:eastAsia="微软雅黑" w:hAnsi="微软雅黑" w:hint="eastAsia"/>
         </w:rPr>
-        <w:t xml:space="preserve"> </w:t>
-      </w:r>
-      <w:r>
-        <w:rPr>
-          <w:rFonts w:ascii="微软雅黑" w:eastAsia="微软雅黑" w:hAnsi="微软雅黑" w:hint="eastAsia"/>
-        </w:rPr>
-        <w:t>项目开发过程中的所有代码和文档等过程产出物必须上传到</w:t>
+        <w:t xml:space="preserve"> 项目开发过程中的所有代码和文档等过程产出物必须上传到</w:t>
       </w:r>
       <w:r>
         <w:rPr>
@@ -3344,13 +3621,7 @@
         <w:rPr>
           <w:rFonts w:ascii="微软雅黑" w:eastAsia="微软雅黑" w:hAnsi="微软雅黑" w:hint="eastAsia"/>
         </w:rPr>
-        <w:t xml:space="preserve">2. </w:t>
-      </w:r>
-      <w:r>
-        <w:rPr>
-          <w:rFonts w:ascii="微软雅黑" w:eastAsia="微软雅黑" w:hAnsi="微软雅黑" w:hint="eastAsia"/>
-        </w:rPr>
-        <w:t>所有成员至少每天提供一次自己的工作成果，当有新的修改完成后需要及时提交</w:t>
+        <w:t>2. 所有成员至少每天提供一次自己的工作成果，当有新的修改完成后需要及时提交</w:t>
       </w:r>
       <w:r>
         <w:rPr>
@@ -3398,7 +3669,6 @@
         <w:rPr>
           <w:rFonts w:ascii="微软雅黑" w:eastAsia="微软雅黑" w:hAnsi="微软雅黑" w:hint="eastAsia"/>
         </w:rPr>
-        <w:lastRenderedPageBreak/>
         <w:t>没有通过编译的文件不必提交，</w:t>
       </w:r>
       <w:r>
@@ -3559,30 +3829,43 @@
         <w:t>严格区分文件名的大小写，避免造成混乱。</w:t>
       </w:r>
     </w:p>
+    <w:p/>
     <w:p>
       <w:pPr>
-        <w:rPr>
-          <w:rFonts w:hint="eastAsia"/>
-        </w:rPr>
-      </w:pPr>
+        <w:pStyle w:val="2"/>
+        <w:rPr>
+          <w:rFonts w:ascii="微软雅黑" w:eastAsia="微软雅黑" w:hAnsi="微软雅黑"/>
+        </w:rPr>
+      </w:pPr>
+      <w:r>
+        <w:rPr>
+          <w:rFonts w:ascii="微软雅黑" w:eastAsia="微软雅黑" w:hAnsi="微软雅黑" w:hint="eastAsia"/>
+        </w:rPr>
+        <w:t>项目启动会议：</w:t>
+      </w:r>
     </w:p>
     <w:p>
       <w:pPr>
-        <w:pStyle w:val="2"/>
-        <w:rPr>
-          <w:rFonts w:ascii="微软雅黑" w:eastAsia="微软雅黑" w:hAnsi="微软雅黑"/>
-        </w:rPr>
-      </w:pPr>
-      <w:r>
-        <w:rPr>
-          <w:rFonts w:ascii="微软雅黑" w:eastAsia="微软雅黑" w:hAnsi="微软雅黑" w:hint="eastAsia"/>
-        </w:rPr>
-        <w:t>项目启动会议：</w:t>
+        <w:pStyle w:val="3"/>
+        <w:rPr>
+          <w:rFonts w:ascii="微软雅黑" w:eastAsia="微软雅黑" w:hAnsi="微软雅黑"/>
+        </w:rPr>
+      </w:pPr>
+      <w:r>
+        <w:rPr>
+          <w:rFonts w:ascii="微软雅黑" w:eastAsia="微软雅黑" w:hAnsi="微软雅黑"/>
+        </w:rPr>
+        <w:tab/>
+      </w:r>
+      <w:r>
+        <w:rPr>
+          <w:rFonts w:ascii="微软雅黑" w:eastAsia="微软雅黑" w:hAnsi="微软雅黑" w:hint="eastAsia"/>
+        </w:rPr>
+        <w:t>项目描述：</w:t>
       </w:r>
     </w:p>
     <w:p>
       <w:pPr>
-        <w:pStyle w:val="3"/>
         <w:rPr>
           <w:rFonts w:ascii="微软雅黑" w:eastAsia="微软雅黑" w:hAnsi="微软雅黑"/>
         </w:rPr>
@@ -3597,13 +3880,123 @@
         <w:rPr>
           <w:rFonts w:ascii="微软雅黑" w:eastAsia="微软雅黑" w:hAnsi="微软雅黑" w:hint="eastAsia"/>
         </w:rPr>
-        <w:t>项目描述：</w:t>
+        <w:t>通过</w:t>
+      </w:r>
+      <w:r>
+        <w:rPr>
+          <w:rFonts w:ascii="微软雅黑" w:eastAsia="微软雅黑" w:hAnsi="微软雅黑"/>
+        </w:rPr>
+        <w:t>对</w:t>
+      </w:r>
+      <w:r>
+        <w:rPr>
+          <w:rFonts w:ascii="微软雅黑" w:eastAsia="微软雅黑" w:hAnsi="微软雅黑" w:hint="eastAsia"/>
+        </w:rPr>
+        <w:t>github网站</w:t>
+      </w:r>
+      <w:r>
+        <w:rPr>
+          <w:rFonts w:ascii="微软雅黑" w:eastAsia="微软雅黑" w:hAnsi="微软雅黑"/>
+        </w:rPr>
+        <w:t>项目和用户数据的分析展示</w:t>
+      </w:r>
+      <w:r>
+        <w:rPr>
+          <w:rFonts w:ascii="微软雅黑" w:eastAsia="微软雅黑" w:hAnsi="微软雅黑" w:hint="eastAsia"/>
+        </w:rPr>
+        <w:t>，</w:t>
+      </w:r>
+      <w:r>
+        <w:rPr>
+          <w:rFonts w:ascii="微软雅黑" w:eastAsia="微软雅黑" w:hAnsi="微软雅黑"/>
+        </w:rPr>
+        <w:t>来帮助广大</w:t>
+      </w:r>
+      <w:r>
+        <w:rPr>
+          <w:rFonts w:ascii="微软雅黑" w:eastAsia="微软雅黑" w:hAnsi="微软雅黑" w:hint="eastAsia"/>
+        </w:rPr>
+        <w:t>编程</w:t>
+      </w:r>
+      <w:r>
+        <w:rPr>
+          <w:rFonts w:ascii="微软雅黑" w:eastAsia="微软雅黑" w:hAnsi="微软雅黑"/>
+        </w:rPr>
+        <w:t>爱好者</w:t>
+      </w:r>
+      <w:r>
+        <w:rPr>
+          <w:rFonts w:ascii="微软雅黑" w:eastAsia="微软雅黑" w:hAnsi="微软雅黑" w:hint="eastAsia"/>
+        </w:rPr>
+        <w:t>查找</w:t>
+      </w:r>
+      <w:r>
+        <w:rPr>
+          <w:rFonts w:ascii="微软雅黑" w:eastAsia="微软雅黑" w:hAnsi="微软雅黑"/>
+        </w:rPr>
+        <w:t>到自己感</w:t>
+      </w:r>
+      <w:r>
+        <w:rPr>
+          <w:rFonts w:ascii="微软雅黑" w:eastAsia="微软雅黑" w:hAnsi="微软雅黑"/>
+        </w:rPr>
+        <w:lastRenderedPageBreak/>
+        <w:t>兴趣的项目，了解相关项目的一些</w:t>
+      </w:r>
+      <w:r>
+        <w:rPr>
+          <w:rFonts w:ascii="微软雅黑" w:eastAsia="微软雅黑" w:hAnsi="微软雅黑" w:hint="eastAsia"/>
+        </w:rPr>
+        <w:t>基本</w:t>
+      </w:r>
+      <w:r>
+        <w:rPr>
+          <w:rFonts w:ascii="微软雅黑" w:eastAsia="微软雅黑" w:hAnsi="微软雅黑"/>
+        </w:rPr>
+        <w:t>信息。</w:t>
+      </w:r>
+      <w:r>
+        <w:rPr>
+          <w:rFonts w:ascii="微软雅黑" w:eastAsia="微软雅黑" w:hAnsi="微软雅黑" w:hint="eastAsia"/>
+        </w:rPr>
+        <w:t>建立</w:t>
+      </w:r>
+      <w:r>
+        <w:rPr>
+          <w:rFonts w:ascii="微软雅黑" w:eastAsia="微软雅黑" w:hAnsi="微软雅黑"/>
+        </w:rPr>
+        <w:t>一个以</w:t>
+      </w:r>
+      <w:r>
+        <w:rPr>
+          <w:rFonts w:ascii="微软雅黑" w:eastAsia="微软雅黑" w:hAnsi="微软雅黑" w:hint="eastAsia"/>
+        </w:rPr>
+        <w:t>github项目和</w:t>
+      </w:r>
+      <w:r>
+        <w:rPr>
+          <w:rFonts w:ascii="微软雅黑" w:eastAsia="微软雅黑" w:hAnsi="微软雅黑"/>
+        </w:rPr>
+        <w:t>用户信息为</w:t>
+      </w:r>
+      <w:r>
+        <w:rPr>
+          <w:rFonts w:ascii="微软雅黑" w:eastAsia="微软雅黑" w:hAnsi="微软雅黑" w:hint="eastAsia"/>
+        </w:rPr>
+        <w:t>主题</w:t>
+      </w:r>
+      <w:r>
+        <w:rPr>
+          <w:rFonts w:ascii="微软雅黑" w:eastAsia="微软雅黑" w:hAnsi="微软雅黑"/>
+        </w:rPr>
+        <w:t>的信息查询平台。</w:t>
       </w:r>
     </w:p>
     <w:p>
       <w:pPr>
-        <w:rPr>
-          <w:rFonts w:ascii="微软雅黑" w:eastAsia="微软雅黑" w:hAnsi="微软雅黑" w:hint="eastAsia"/>
+        <w:pStyle w:val="3"/>
+        <w:rPr>
+          <w:rFonts w:ascii="微软雅黑" w:eastAsia="微软雅黑" w:hAnsi="微软雅黑"/>
         </w:rPr>
       </w:pPr>
       <w:r>
@@ -3616,114 +4009,11 @@
         <w:rPr>
           <w:rFonts w:ascii="微软雅黑" w:eastAsia="微软雅黑" w:hAnsi="微软雅黑" w:hint="eastAsia"/>
         </w:rPr>
-        <w:t>通过</w:t>
-      </w:r>
-      <w:r>
-        <w:rPr>
-          <w:rFonts w:ascii="微软雅黑" w:eastAsia="微软雅黑" w:hAnsi="微软雅黑"/>
-        </w:rPr>
-        <w:t>对</w:t>
-      </w:r>
-      <w:r>
-        <w:rPr>
-          <w:rFonts w:ascii="微软雅黑" w:eastAsia="微软雅黑" w:hAnsi="微软雅黑" w:hint="eastAsia"/>
-        </w:rPr>
-        <w:t>github网站</w:t>
-      </w:r>
-      <w:r>
-        <w:rPr>
-          <w:rFonts w:ascii="微软雅黑" w:eastAsia="微软雅黑" w:hAnsi="微软雅黑"/>
-        </w:rPr>
-        <w:t>项目和用户数据的分析展示</w:t>
-      </w:r>
-      <w:r>
-        <w:rPr>
-          <w:rFonts w:ascii="微软雅黑" w:eastAsia="微软雅黑" w:hAnsi="微软雅黑" w:hint="eastAsia"/>
-        </w:rPr>
-        <w:t>，</w:t>
-      </w:r>
-      <w:r>
-        <w:rPr>
-          <w:rFonts w:ascii="微软雅黑" w:eastAsia="微软雅黑" w:hAnsi="微软雅黑"/>
-        </w:rPr>
-        <w:t>来帮助广大</w:t>
-      </w:r>
-      <w:r>
-        <w:rPr>
-          <w:rFonts w:ascii="微软雅黑" w:eastAsia="微软雅黑" w:hAnsi="微软雅黑" w:hint="eastAsia"/>
-        </w:rPr>
-        <w:t>编程</w:t>
-      </w:r>
-      <w:r>
-        <w:rPr>
-          <w:rFonts w:ascii="微软雅黑" w:eastAsia="微软雅黑" w:hAnsi="微软雅黑"/>
-        </w:rPr>
-        <w:t>爱好者</w:t>
-      </w:r>
-      <w:r>
-        <w:rPr>
-          <w:rFonts w:ascii="微软雅黑" w:eastAsia="微软雅黑" w:hAnsi="微软雅黑" w:hint="eastAsia"/>
-        </w:rPr>
-        <w:t>查找</w:t>
-      </w:r>
-      <w:r>
-        <w:rPr>
-          <w:rFonts w:ascii="微软雅黑" w:eastAsia="微软雅黑" w:hAnsi="微软雅黑"/>
-        </w:rPr>
-        <w:t>到自己感兴趣的项目，了解相关项目的一些</w:t>
-      </w:r>
-      <w:r>
-        <w:rPr>
-          <w:rFonts w:ascii="微软雅黑" w:eastAsia="微软雅黑" w:hAnsi="微软雅黑" w:hint="eastAsia"/>
-        </w:rPr>
-        <w:t>基本</w:t>
-      </w:r>
-      <w:r>
-        <w:rPr>
-          <w:rFonts w:ascii="微软雅黑" w:eastAsia="微软雅黑" w:hAnsi="微软雅黑"/>
-        </w:rPr>
-        <w:t>信息。</w:t>
-      </w:r>
-      <w:r>
-        <w:rPr>
-          <w:rFonts w:ascii="微软雅黑" w:eastAsia="微软雅黑" w:hAnsi="微软雅黑" w:hint="eastAsia"/>
-        </w:rPr>
-        <w:t>建立</w:t>
-      </w:r>
-      <w:r>
-        <w:rPr>
-          <w:rFonts w:ascii="微软雅黑" w:eastAsia="微软雅黑" w:hAnsi="微软雅黑"/>
-        </w:rPr>
-        <w:t>一个以</w:t>
-      </w:r>
-      <w:r>
-        <w:rPr>
-          <w:rFonts w:ascii="微软雅黑" w:eastAsia="微软雅黑" w:hAnsi="微软雅黑" w:hint="eastAsia"/>
-        </w:rPr>
-        <w:t>github项目和</w:t>
-      </w:r>
-      <w:r>
-        <w:rPr>
-          <w:rFonts w:ascii="微软雅黑" w:eastAsia="微软雅黑" w:hAnsi="微软雅黑"/>
-        </w:rPr>
-        <w:t>用户信息为</w:t>
-      </w:r>
-      <w:r>
-        <w:rPr>
-          <w:rFonts w:ascii="微软雅黑" w:eastAsia="微软雅黑" w:hAnsi="微软雅黑" w:hint="eastAsia"/>
-        </w:rPr>
-        <w:t>主题</w:t>
-      </w:r>
-      <w:r>
-        <w:rPr>
-          <w:rFonts w:ascii="微软雅黑" w:eastAsia="微软雅黑" w:hAnsi="微软雅黑"/>
-        </w:rPr>
-        <w:t>的信息查询平台。</w:t>
+        <w:t>项目目标：</w:t>
       </w:r>
     </w:p>
     <w:p>
       <w:pPr>
-        <w:pStyle w:val="3"/>
         <w:rPr>
           <w:rFonts w:ascii="微软雅黑" w:eastAsia="微软雅黑" w:hAnsi="微软雅黑"/>
         </w:rPr>
@@ -3738,13 +4028,44 @@
         <w:rPr>
           <w:rFonts w:ascii="微软雅黑" w:eastAsia="微软雅黑" w:hAnsi="微软雅黑" w:hint="eastAsia"/>
         </w:rPr>
-        <w:t>项目目标：</w:t>
+        <w:t>提供</w:t>
+      </w:r>
+      <w:r>
+        <w:rPr>
+          <w:rFonts w:ascii="微软雅黑" w:eastAsia="微软雅黑" w:hAnsi="微软雅黑"/>
+        </w:rPr>
+        <w:t>一个方便查询</w:t>
+      </w:r>
+      <w:r>
+        <w:rPr>
+          <w:rFonts w:ascii="微软雅黑" w:eastAsia="微软雅黑" w:hAnsi="微软雅黑" w:hint="eastAsia"/>
+        </w:rPr>
+        <w:t>github项目</w:t>
+      </w:r>
+      <w:r>
+        <w:rPr>
+          <w:rFonts w:ascii="微软雅黑" w:eastAsia="微软雅黑" w:hAnsi="微软雅黑"/>
+        </w:rPr>
+        <w:t>与用户信息，并查找到</w:t>
+      </w:r>
+      <w:r>
+        <w:rPr>
+          <w:rFonts w:ascii="微软雅黑" w:eastAsia="微软雅黑" w:hAnsi="微软雅黑" w:hint="eastAsia"/>
+        </w:rPr>
+        <w:t>使用者</w:t>
+      </w:r>
+      <w:r>
+        <w:rPr>
+          <w:rFonts w:ascii="微软雅黑" w:eastAsia="微软雅黑" w:hAnsi="微软雅黑"/>
+        </w:rPr>
+        <w:t>感兴趣项目的软件。</w:t>
       </w:r>
     </w:p>
     <w:p>
       <w:pPr>
-        <w:rPr>
-          <w:rFonts w:ascii="微软雅黑" w:eastAsia="微软雅黑" w:hAnsi="微软雅黑" w:hint="eastAsia"/>
+        <w:pStyle w:val="3"/>
+        <w:rPr>
+          <w:rFonts w:ascii="微软雅黑" w:eastAsia="微软雅黑" w:hAnsi="微软雅黑"/>
         </w:rPr>
       </w:pPr>
       <w:r>
@@ -3757,64 +4078,13 @@
         <w:rPr>
           <w:rFonts w:ascii="微软雅黑" w:eastAsia="微软雅黑" w:hAnsi="微软雅黑" w:hint="eastAsia"/>
         </w:rPr>
-        <w:t>提供</w:t>
-      </w:r>
-      <w:r>
-        <w:rPr>
-          <w:rFonts w:ascii="微软雅黑" w:eastAsia="微软雅黑" w:hAnsi="微软雅黑"/>
-        </w:rPr>
-        <w:t>一个方便查询</w:t>
-      </w:r>
-      <w:r>
-        <w:rPr>
-          <w:rFonts w:ascii="微软雅黑" w:eastAsia="微软雅黑" w:hAnsi="微软雅黑" w:hint="eastAsia"/>
-        </w:rPr>
-        <w:t>github项目</w:t>
-      </w:r>
-      <w:r>
-        <w:rPr>
-          <w:rFonts w:ascii="微软雅黑" w:eastAsia="微软雅黑" w:hAnsi="微软雅黑"/>
-        </w:rPr>
-        <w:t>与用户信息，并查找到</w:t>
-      </w:r>
-      <w:r>
-        <w:rPr>
-          <w:rFonts w:ascii="微软雅黑" w:eastAsia="微软雅黑" w:hAnsi="微软雅黑" w:hint="eastAsia"/>
-        </w:rPr>
-        <w:t>使用者</w:t>
-      </w:r>
-      <w:r>
-        <w:rPr>
-          <w:rFonts w:ascii="微软雅黑" w:eastAsia="微软雅黑" w:hAnsi="微软雅黑"/>
-        </w:rPr>
-        <w:t>感兴趣项目的软件。</w:t>
+        <w:t>交付产物：</w:t>
       </w:r>
     </w:p>
     <w:p>
       <w:pPr>
-        <w:pStyle w:val="3"/>
-        <w:rPr>
-          <w:rFonts w:ascii="微软雅黑" w:eastAsia="微软雅黑" w:hAnsi="微软雅黑"/>
-        </w:rPr>
-      </w:pPr>
-      <w:r>
-        <w:rPr>
-          <w:rFonts w:ascii="微软雅黑" w:eastAsia="微软雅黑" w:hAnsi="微软雅黑"/>
-        </w:rPr>
-        <w:lastRenderedPageBreak/>
-        <w:tab/>
-      </w:r>
-      <w:r>
-        <w:rPr>
-          <w:rFonts w:ascii="微软雅黑" w:eastAsia="微软雅黑" w:hAnsi="微软雅黑" w:hint="eastAsia"/>
-        </w:rPr>
-        <w:t>交付产物：</w:t>
-      </w:r>
-    </w:p>
-    <w:p>
-      <w:pPr>
-        <w:rPr>
-          <w:rFonts w:ascii="微软雅黑" w:eastAsia="微软雅黑" w:hAnsi="微软雅黑" w:hint="eastAsia"/>
+        <w:rPr>
+          <w:rFonts w:ascii="微软雅黑" w:eastAsia="微软雅黑" w:hAnsi="微软雅黑"/>
         </w:rPr>
       </w:pPr>
       <w:r>
@@ -3915,7 +4185,7 @@
         </w:numPr>
         <w:ind w:firstLineChars="0"/>
         <w:rPr>
-          <w:rFonts w:ascii="微软雅黑" w:eastAsia="微软雅黑" w:hAnsi="微软雅黑" w:hint="eastAsia"/>
+          <w:rFonts w:ascii="微软雅黑" w:eastAsia="微软雅黑" w:hAnsi="微软雅黑"/>
         </w:rPr>
       </w:pPr>
       <w:r>
@@ -3938,8 +4208,6 @@
         </w:rPr>
         <w:t>项目初步计划：</w:t>
       </w:r>
-      <w:bookmarkStart w:id="0" w:name="_GoBack"/>
-      <w:bookmarkEnd w:id="0"/>
     </w:p>
     <w:p>
       <w:pPr>
@@ -4024,7 +4292,7 @@
         </w:numPr>
         <w:ind w:firstLineChars="0"/>
         <w:rPr>
-          <w:rFonts w:ascii="微软雅黑" w:eastAsia="微软雅黑" w:hAnsi="微软雅黑" w:hint="eastAsia"/>
+          <w:rFonts w:ascii="微软雅黑" w:eastAsia="微软雅黑" w:hAnsi="微软雅黑"/>
         </w:rPr>
       </w:pPr>
       <w:r>
@@ -5295,6 +5563,8 @@
     <w:rsidRoot w:val="003F7DF2"/>
     <w:rsid w:val="003F7DF2"/>
     <w:rsid w:val="00726545"/>
+    <w:rsid w:val="00B010AD"/>
+    <w:rsid w:val="00DC7501"/>
   </w:rsids>
   <m:mathPr>
     <m:mathFont m:val="Cambria Math"/>
@@ -6218,7 +6488,7 @@
 </file>
 
 <file path=customXml/itemProps2.xml><?xml version="1.0" encoding="utf-8"?>
-<ds:datastoreItem xmlns:ds="http://schemas.openxmlformats.org/officeDocument/2006/customXml" ds:itemID="{3D5962CC-CD52-4F7A-9464-893B0837879F}">
+<ds:datastoreItem xmlns:ds="http://schemas.openxmlformats.org/officeDocument/2006/customXml" ds:itemID="{24E22575-1091-467D-9AD5-839A2C5702C1}">
   <ds:schemaRefs>
     <ds:schemaRef ds:uri="http://schemas.openxmlformats.org/officeDocument/2006/bibliography"/>
   </ds:schemaRefs>

</xml_diff>

<commit_message>
Document:update Project Start Doc
</commit_message>
<xml_diff>
--- a/Doc/迭代一/项目启动文档.docx
+++ b/Doc/迭代一/项目启动文档.docx
@@ -657,7 +657,7 @@
           <w:p>
             <w:pPr>
               <w:rPr>
-                <w:rFonts w:ascii="微软雅黑" w:eastAsia="微软雅黑" w:hAnsi="微软雅黑" w:hint="eastAsia"/>
+                <w:rFonts w:ascii="微软雅黑" w:eastAsia="微软雅黑" w:hAnsi="微软雅黑"/>
               </w:rPr>
             </w:pPr>
             <w:r>
@@ -779,7 +779,7 @@
           <w:p>
             <w:pPr>
               <w:rPr>
-                <w:rFonts w:ascii="微软雅黑" w:eastAsia="微软雅黑" w:hAnsi="微软雅黑" w:hint="eastAsia"/>
+                <w:rFonts w:ascii="微软雅黑" w:eastAsia="微软雅黑" w:hAnsi="微软雅黑"/>
               </w:rPr>
             </w:pPr>
             <w:r>
@@ -878,13 +878,1335 @@
         </w:tc>
       </w:tr>
     </w:tbl>
+    <w:sdt>
+      <w:sdtPr>
+        <w:rPr>
+          <w:lang w:val="zh-CN"/>
+        </w:rPr>
+        <w:id w:val="984346997"/>
+        <w:docPartObj>
+          <w:docPartGallery w:val="Table of Contents"/>
+          <w:docPartUnique/>
+        </w:docPartObj>
+      </w:sdtPr>
+      <w:sdtEndPr>
+        <w:rPr>
+          <w:rFonts w:asciiTheme="minorHAnsi" w:eastAsiaTheme="minorEastAsia" w:hAnsiTheme="minorHAnsi" w:cstheme="minorBidi"/>
+          <w:b/>
+          <w:bCs/>
+          <w:color w:val="auto"/>
+          <w:kern w:val="2"/>
+          <w:sz w:val="21"/>
+          <w:szCs w:val="22"/>
+        </w:rPr>
+      </w:sdtEndPr>
+      <w:sdtContent>
+        <w:p>
+          <w:pPr>
+            <w:pStyle w:val="TOC"/>
+          </w:pPr>
+          <w:r>
+            <w:rPr>
+              <w:lang w:val="zh-CN"/>
+            </w:rPr>
+            <w:t>目录</w:t>
+          </w:r>
+        </w:p>
+        <w:p>
+          <w:pPr>
+            <w:pStyle w:val="20"/>
+            <w:tabs>
+              <w:tab w:val="right" w:leader="dot" w:pos="8296"/>
+            </w:tabs>
+            <w:rPr>
+              <w:rFonts w:cstheme="minorBidi"/>
+              <w:noProof/>
+              <w:kern w:val="2"/>
+              <w:sz w:val="21"/>
+            </w:rPr>
+          </w:pPr>
+          <w:r>
+            <w:fldChar w:fldCharType="begin"/>
+          </w:r>
+          <w:r>
+            <w:instrText xml:space="preserve"> TOC \o "1-3" \h \z \u </w:instrText>
+          </w:r>
+          <w:r>
+            <w:fldChar w:fldCharType="separate"/>
+          </w:r>
+          <w:hyperlink w:anchor="_Toc444435768" w:history="1">
+            <w:r>
+              <w:rPr>
+                <w:rStyle w:val="a8"/>
+                <w:rFonts w:ascii="微软雅黑" w:eastAsia="微软雅黑" w:hAnsi="微软雅黑" w:hint="eastAsia"/>
+                <w:noProof/>
+              </w:rPr>
+              <w:t>团队名</w:t>
+            </w:r>
+            <w:r>
+              <w:rPr>
+                <w:rStyle w:val="a8"/>
+                <w:rFonts w:ascii="微软雅黑" w:eastAsia="微软雅黑" w:hAnsi="微软雅黑" w:hint="eastAsia"/>
+                <w:noProof/>
+              </w:rPr>
+              <w:t>称</w:t>
+            </w:r>
+            <w:r>
+              <w:rPr>
+                <w:rStyle w:val="a8"/>
+                <w:rFonts w:ascii="微软雅黑" w:eastAsia="微软雅黑" w:hAnsi="微软雅黑" w:hint="eastAsia"/>
+                <w:noProof/>
+              </w:rPr>
+              <w:t>：</w:t>
+            </w:r>
+            <w:r>
+              <w:rPr>
+                <w:rStyle w:val="a8"/>
+                <w:rFonts w:ascii="微软雅黑" w:eastAsia="微软雅黑" w:hAnsi="微软雅黑"/>
+                <w:noProof/>
+              </w:rPr>
+              <w:t>Coding Fairy</w:t>
+            </w:r>
+            <w:r>
+              <w:rPr>
+                <w:noProof/>
+                <w:webHidden/>
+              </w:rPr>
+              <w:tab/>
+            </w:r>
+            <w:r>
+              <w:rPr>
+                <w:noProof/>
+                <w:webHidden/>
+              </w:rPr>
+              <w:fldChar w:fldCharType="begin"/>
+            </w:r>
+            <w:r>
+              <w:rPr>
+                <w:noProof/>
+                <w:webHidden/>
+              </w:rPr>
+              <w:instrText xml:space="preserve"> PAGEREF _Toc444435768 \h </w:instrText>
+            </w:r>
+            <w:r>
+              <w:rPr>
+                <w:noProof/>
+                <w:webHidden/>
+              </w:rPr>
+            </w:r>
+            <w:r>
+              <w:rPr>
+                <w:noProof/>
+                <w:webHidden/>
+              </w:rPr>
+              <w:fldChar w:fldCharType="separate"/>
+            </w:r>
+            <w:r>
+              <w:rPr>
+                <w:noProof/>
+                <w:webHidden/>
+              </w:rPr>
+              <w:t>1</w:t>
+            </w:r>
+            <w:r>
+              <w:rPr>
+                <w:noProof/>
+                <w:webHidden/>
+              </w:rPr>
+              <w:fldChar w:fldCharType="end"/>
+            </w:r>
+          </w:hyperlink>
+        </w:p>
+        <w:p>
+          <w:pPr>
+            <w:pStyle w:val="20"/>
+            <w:tabs>
+              <w:tab w:val="right" w:leader="dot" w:pos="8296"/>
+            </w:tabs>
+            <w:rPr>
+              <w:rFonts w:cstheme="minorBidi"/>
+              <w:noProof/>
+              <w:kern w:val="2"/>
+              <w:sz w:val="21"/>
+            </w:rPr>
+          </w:pPr>
+          <w:hyperlink w:anchor="_Toc444435769" w:history="1">
+            <w:r>
+              <w:rPr>
+                <w:rStyle w:val="a8"/>
+                <w:rFonts w:ascii="微软雅黑" w:eastAsia="微软雅黑" w:hAnsi="微软雅黑" w:hint="eastAsia"/>
+                <w:noProof/>
+              </w:rPr>
+              <w:t>团队组成人员：</w:t>
+            </w:r>
+            <w:r>
+              <w:rPr>
+                <w:noProof/>
+                <w:webHidden/>
+              </w:rPr>
+              <w:tab/>
+            </w:r>
+            <w:r>
+              <w:rPr>
+                <w:noProof/>
+                <w:webHidden/>
+              </w:rPr>
+              <w:fldChar w:fldCharType="begin"/>
+            </w:r>
+            <w:r>
+              <w:rPr>
+                <w:noProof/>
+                <w:webHidden/>
+              </w:rPr>
+              <w:instrText xml:space="preserve"> PAGEREF _Toc444435769 \h </w:instrText>
+            </w:r>
+            <w:r>
+              <w:rPr>
+                <w:noProof/>
+                <w:webHidden/>
+              </w:rPr>
+            </w:r>
+            <w:r>
+              <w:rPr>
+                <w:noProof/>
+                <w:webHidden/>
+              </w:rPr>
+              <w:fldChar w:fldCharType="separate"/>
+            </w:r>
+            <w:r>
+              <w:rPr>
+                <w:noProof/>
+                <w:webHidden/>
+              </w:rPr>
+              <w:t>1</w:t>
+            </w:r>
+            <w:r>
+              <w:rPr>
+                <w:noProof/>
+                <w:webHidden/>
+              </w:rPr>
+              <w:fldChar w:fldCharType="end"/>
+            </w:r>
+          </w:hyperlink>
+        </w:p>
+        <w:p>
+          <w:pPr>
+            <w:pStyle w:val="20"/>
+            <w:tabs>
+              <w:tab w:val="right" w:leader="dot" w:pos="8296"/>
+            </w:tabs>
+            <w:rPr>
+              <w:rFonts w:cstheme="minorBidi"/>
+              <w:noProof/>
+              <w:kern w:val="2"/>
+              <w:sz w:val="21"/>
+            </w:rPr>
+          </w:pPr>
+          <w:hyperlink w:anchor="_Toc444435770" w:history="1">
+            <w:r>
+              <w:rPr>
+                <w:rStyle w:val="a8"/>
+                <w:rFonts w:ascii="微软雅黑" w:eastAsia="微软雅黑" w:hAnsi="微软雅黑" w:hint="eastAsia"/>
+                <w:noProof/>
+              </w:rPr>
+              <w:t>成员通讯录</w:t>
+            </w:r>
+            <w:r>
+              <w:rPr>
+                <w:noProof/>
+                <w:webHidden/>
+              </w:rPr>
+              <w:tab/>
+            </w:r>
+            <w:r>
+              <w:rPr>
+                <w:noProof/>
+                <w:webHidden/>
+              </w:rPr>
+              <w:fldChar w:fldCharType="begin"/>
+            </w:r>
+            <w:r>
+              <w:rPr>
+                <w:noProof/>
+                <w:webHidden/>
+              </w:rPr>
+              <w:instrText xml:space="preserve"> PAGEREF _Toc444435770 \h </w:instrText>
+            </w:r>
+            <w:r>
+              <w:rPr>
+                <w:noProof/>
+                <w:webHidden/>
+              </w:rPr>
+            </w:r>
+            <w:r>
+              <w:rPr>
+                <w:noProof/>
+                <w:webHidden/>
+              </w:rPr>
+              <w:fldChar w:fldCharType="separate"/>
+            </w:r>
+            <w:r>
+              <w:rPr>
+                <w:noProof/>
+                <w:webHidden/>
+              </w:rPr>
+              <w:t>2</w:t>
+            </w:r>
+            <w:r>
+              <w:rPr>
+                <w:noProof/>
+                <w:webHidden/>
+              </w:rPr>
+              <w:fldChar w:fldCharType="end"/>
+            </w:r>
+          </w:hyperlink>
+        </w:p>
+        <w:p>
+          <w:pPr>
+            <w:pStyle w:val="20"/>
+            <w:tabs>
+              <w:tab w:val="right" w:leader="dot" w:pos="8296"/>
+            </w:tabs>
+            <w:rPr>
+              <w:rFonts w:cstheme="minorBidi"/>
+              <w:noProof/>
+              <w:kern w:val="2"/>
+              <w:sz w:val="21"/>
+            </w:rPr>
+          </w:pPr>
+          <w:hyperlink w:anchor="_Toc444435771" w:history="1">
+            <w:r>
+              <w:rPr>
+                <w:rStyle w:val="a8"/>
+                <w:rFonts w:ascii="微软雅黑" w:eastAsia="微软雅黑" w:hAnsi="微软雅黑" w:hint="eastAsia"/>
+                <w:noProof/>
+              </w:rPr>
+              <w:t>工作时间表：</w:t>
+            </w:r>
+            <w:r>
+              <w:rPr>
+                <w:noProof/>
+                <w:webHidden/>
+              </w:rPr>
+              <w:tab/>
+            </w:r>
+            <w:r>
+              <w:rPr>
+                <w:noProof/>
+                <w:webHidden/>
+              </w:rPr>
+              <w:fldChar w:fldCharType="begin"/>
+            </w:r>
+            <w:r>
+              <w:rPr>
+                <w:noProof/>
+                <w:webHidden/>
+              </w:rPr>
+              <w:instrText xml:space="preserve"> PAGEREF _Toc444435771 \h </w:instrText>
+            </w:r>
+            <w:r>
+              <w:rPr>
+                <w:noProof/>
+                <w:webHidden/>
+              </w:rPr>
+            </w:r>
+            <w:r>
+              <w:rPr>
+                <w:noProof/>
+                <w:webHidden/>
+              </w:rPr>
+              <w:fldChar w:fldCharType="separate"/>
+            </w:r>
+            <w:r>
+              <w:rPr>
+                <w:noProof/>
+                <w:webHidden/>
+              </w:rPr>
+              <w:t>2</w:t>
+            </w:r>
+            <w:r>
+              <w:rPr>
+                <w:noProof/>
+                <w:webHidden/>
+              </w:rPr>
+              <w:fldChar w:fldCharType="end"/>
+            </w:r>
+          </w:hyperlink>
+        </w:p>
+        <w:p>
+          <w:pPr>
+            <w:pStyle w:val="20"/>
+            <w:tabs>
+              <w:tab w:val="right" w:leader="dot" w:pos="8296"/>
+            </w:tabs>
+            <w:rPr>
+              <w:rFonts w:cstheme="minorBidi"/>
+              <w:noProof/>
+              <w:kern w:val="2"/>
+              <w:sz w:val="21"/>
+            </w:rPr>
+          </w:pPr>
+          <w:hyperlink w:anchor="_Toc444435772" w:history="1">
+            <w:r>
+              <w:rPr>
+                <w:rStyle w:val="a8"/>
+                <w:rFonts w:ascii="微软雅黑" w:eastAsia="微软雅黑" w:hAnsi="微软雅黑" w:hint="eastAsia"/>
+                <w:noProof/>
+              </w:rPr>
+              <w:t>沟通计划：</w:t>
+            </w:r>
+            <w:r>
+              <w:rPr>
+                <w:noProof/>
+                <w:webHidden/>
+              </w:rPr>
+              <w:tab/>
+            </w:r>
+            <w:r>
+              <w:rPr>
+                <w:noProof/>
+                <w:webHidden/>
+              </w:rPr>
+              <w:fldChar w:fldCharType="begin"/>
+            </w:r>
+            <w:r>
+              <w:rPr>
+                <w:noProof/>
+                <w:webHidden/>
+              </w:rPr>
+              <w:instrText xml:space="preserve"> PAGEREF _Toc444435772 \h </w:instrText>
+            </w:r>
+            <w:r>
+              <w:rPr>
+                <w:noProof/>
+                <w:webHidden/>
+              </w:rPr>
+            </w:r>
+            <w:r>
+              <w:rPr>
+                <w:noProof/>
+                <w:webHidden/>
+              </w:rPr>
+              <w:fldChar w:fldCharType="separate"/>
+            </w:r>
+            <w:r>
+              <w:rPr>
+                <w:noProof/>
+                <w:webHidden/>
+              </w:rPr>
+              <w:t>2</w:t>
+            </w:r>
+            <w:r>
+              <w:rPr>
+                <w:noProof/>
+                <w:webHidden/>
+              </w:rPr>
+              <w:fldChar w:fldCharType="end"/>
+            </w:r>
+          </w:hyperlink>
+        </w:p>
+        <w:p>
+          <w:pPr>
+            <w:pStyle w:val="30"/>
+            <w:tabs>
+              <w:tab w:val="right" w:leader="dot" w:pos="8296"/>
+            </w:tabs>
+            <w:rPr>
+              <w:rFonts w:cstheme="minorBidi"/>
+              <w:noProof/>
+              <w:kern w:val="2"/>
+              <w:sz w:val="21"/>
+            </w:rPr>
+          </w:pPr>
+          <w:hyperlink w:anchor="_Toc444435773" w:history="1">
+            <w:r>
+              <w:rPr>
+                <w:rStyle w:val="a8"/>
+                <w:rFonts w:ascii="微软雅黑" w:eastAsia="微软雅黑" w:hAnsi="微软雅黑" w:hint="eastAsia"/>
+                <w:noProof/>
+              </w:rPr>
+              <w:t>例会制度</w:t>
+            </w:r>
+            <w:r>
+              <w:rPr>
+                <w:noProof/>
+                <w:webHidden/>
+              </w:rPr>
+              <w:tab/>
+            </w:r>
+            <w:r>
+              <w:rPr>
+                <w:noProof/>
+                <w:webHidden/>
+              </w:rPr>
+              <w:fldChar w:fldCharType="begin"/>
+            </w:r>
+            <w:r>
+              <w:rPr>
+                <w:noProof/>
+                <w:webHidden/>
+              </w:rPr>
+              <w:instrText xml:space="preserve"> PAGEREF _Toc444435773 \h </w:instrText>
+            </w:r>
+            <w:r>
+              <w:rPr>
+                <w:noProof/>
+                <w:webHidden/>
+              </w:rPr>
+            </w:r>
+            <w:r>
+              <w:rPr>
+                <w:noProof/>
+                <w:webHidden/>
+              </w:rPr>
+              <w:fldChar w:fldCharType="separate"/>
+            </w:r>
+            <w:r>
+              <w:rPr>
+                <w:noProof/>
+                <w:webHidden/>
+              </w:rPr>
+              <w:t>2</w:t>
+            </w:r>
+            <w:r>
+              <w:rPr>
+                <w:noProof/>
+                <w:webHidden/>
+              </w:rPr>
+              <w:fldChar w:fldCharType="end"/>
+            </w:r>
+          </w:hyperlink>
+        </w:p>
+        <w:p>
+          <w:pPr>
+            <w:pStyle w:val="20"/>
+            <w:tabs>
+              <w:tab w:val="right" w:leader="dot" w:pos="8296"/>
+            </w:tabs>
+            <w:rPr>
+              <w:rFonts w:cstheme="minorBidi"/>
+              <w:noProof/>
+              <w:kern w:val="2"/>
+              <w:sz w:val="21"/>
+            </w:rPr>
+          </w:pPr>
+          <w:hyperlink w:anchor="_Toc444435774" w:history="1">
+            <w:r>
+              <w:rPr>
+                <w:rStyle w:val="a8"/>
+                <w:rFonts w:ascii="微软雅黑" w:eastAsia="微软雅黑" w:hAnsi="微软雅黑" w:hint="eastAsia"/>
+                <w:noProof/>
+              </w:rPr>
+              <w:t>沟通规范：</w:t>
+            </w:r>
+            <w:r>
+              <w:rPr>
+                <w:noProof/>
+                <w:webHidden/>
+              </w:rPr>
+              <w:tab/>
+            </w:r>
+            <w:r>
+              <w:rPr>
+                <w:noProof/>
+                <w:webHidden/>
+              </w:rPr>
+              <w:fldChar w:fldCharType="begin"/>
+            </w:r>
+            <w:r>
+              <w:rPr>
+                <w:noProof/>
+                <w:webHidden/>
+              </w:rPr>
+              <w:instrText xml:space="preserve"> PAGEREF _Toc444435774 \h </w:instrText>
+            </w:r>
+            <w:r>
+              <w:rPr>
+                <w:noProof/>
+                <w:webHidden/>
+              </w:rPr>
+            </w:r>
+            <w:r>
+              <w:rPr>
+                <w:noProof/>
+                <w:webHidden/>
+              </w:rPr>
+              <w:fldChar w:fldCharType="separate"/>
+            </w:r>
+            <w:r>
+              <w:rPr>
+                <w:noProof/>
+                <w:webHidden/>
+              </w:rPr>
+              <w:t>3</w:t>
+            </w:r>
+            <w:r>
+              <w:rPr>
+                <w:noProof/>
+                <w:webHidden/>
+              </w:rPr>
+              <w:fldChar w:fldCharType="end"/>
+            </w:r>
+          </w:hyperlink>
+        </w:p>
+        <w:p>
+          <w:pPr>
+            <w:pStyle w:val="20"/>
+            <w:tabs>
+              <w:tab w:val="right" w:leader="dot" w:pos="8296"/>
+            </w:tabs>
+            <w:rPr>
+              <w:rFonts w:cstheme="minorBidi"/>
+              <w:noProof/>
+              <w:kern w:val="2"/>
+              <w:sz w:val="21"/>
+            </w:rPr>
+          </w:pPr>
+          <w:hyperlink w:anchor="_Toc444435775" w:history="1">
+            <w:r>
+              <w:rPr>
+                <w:rStyle w:val="a8"/>
+                <w:rFonts w:ascii="微软雅黑" w:eastAsia="微软雅黑" w:hAnsi="微软雅黑" w:hint="eastAsia"/>
+                <w:noProof/>
+              </w:rPr>
+              <w:t>团队成员职责：</w:t>
+            </w:r>
+            <w:r>
+              <w:rPr>
+                <w:noProof/>
+                <w:webHidden/>
+              </w:rPr>
+              <w:tab/>
+            </w:r>
+            <w:r>
+              <w:rPr>
+                <w:noProof/>
+                <w:webHidden/>
+              </w:rPr>
+              <w:fldChar w:fldCharType="begin"/>
+            </w:r>
+            <w:r>
+              <w:rPr>
+                <w:noProof/>
+                <w:webHidden/>
+              </w:rPr>
+              <w:instrText xml:space="preserve"> PAGEREF _Toc444435775 \h </w:instrText>
+            </w:r>
+            <w:r>
+              <w:rPr>
+                <w:noProof/>
+                <w:webHidden/>
+              </w:rPr>
+            </w:r>
+            <w:r>
+              <w:rPr>
+                <w:noProof/>
+                <w:webHidden/>
+              </w:rPr>
+              <w:fldChar w:fldCharType="separate"/>
+            </w:r>
+            <w:r>
+              <w:rPr>
+                <w:noProof/>
+                <w:webHidden/>
+              </w:rPr>
+              <w:t>3</w:t>
+            </w:r>
+            <w:r>
+              <w:rPr>
+                <w:noProof/>
+                <w:webHidden/>
+              </w:rPr>
+              <w:fldChar w:fldCharType="end"/>
+            </w:r>
+          </w:hyperlink>
+        </w:p>
+        <w:p>
+          <w:pPr>
+            <w:pStyle w:val="30"/>
+            <w:tabs>
+              <w:tab w:val="right" w:leader="dot" w:pos="8296"/>
+            </w:tabs>
+            <w:rPr>
+              <w:rFonts w:cstheme="minorBidi"/>
+              <w:noProof/>
+              <w:kern w:val="2"/>
+              <w:sz w:val="21"/>
+            </w:rPr>
+          </w:pPr>
+          <w:hyperlink w:anchor="_Toc444435776" w:history="1">
+            <w:r>
+              <w:rPr>
+                <w:rStyle w:val="a8"/>
+                <w:rFonts w:ascii="微软雅黑" w:eastAsia="微软雅黑" w:hAnsi="微软雅黑" w:hint="eastAsia"/>
+                <w:noProof/>
+              </w:rPr>
+              <w:t>分配合适的任务给每位成员：</w:t>
+            </w:r>
+            <w:r>
+              <w:rPr>
+                <w:noProof/>
+                <w:webHidden/>
+              </w:rPr>
+              <w:tab/>
+            </w:r>
+            <w:r>
+              <w:rPr>
+                <w:noProof/>
+                <w:webHidden/>
+              </w:rPr>
+              <w:fldChar w:fldCharType="begin"/>
+            </w:r>
+            <w:r>
+              <w:rPr>
+                <w:noProof/>
+                <w:webHidden/>
+              </w:rPr>
+              <w:instrText xml:space="preserve"> PAGEREF _Toc444435776 \h </w:instrText>
+            </w:r>
+            <w:r>
+              <w:rPr>
+                <w:noProof/>
+                <w:webHidden/>
+              </w:rPr>
+            </w:r>
+            <w:r>
+              <w:rPr>
+                <w:noProof/>
+                <w:webHidden/>
+              </w:rPr>
+              <w:fldChar w:fldCharType="separate"/>
+            </w:r>
+            <w:r>
+              <w:rPr>
+                <w:noProof/>
+                <w:webHidden/>
+              </w:rPr>
+              <w:t>3</w:t>
+            </w:r>
+            <w:r>
+              <w:rPr>
+                <w:noProof/>
+                <w:webHidden/>
+              </w:rPr>
+              <w:fldChar w:fldCharType="end"/>
+            </w:r>
+          </w:hyperlink>
+        </w:p>
+        <w:p>
+          <w:pPr>
+            <w:pStyle w:val="20"/>
+            <w:tabs>
+              <w:tab w:val="right" w:leader="dot" w:pos="8296"/>
+            </w:tabs>
+            <w:rPr>
+              <w:rFonts w:cstheme="minorBidi"/>
+              <w:noProof/>
+              <w:kern w:val="2"/>
+              <w:sz w:val="21"/>
+            </w:rPr>
+          </w:pPr>
+          <w:hyperlink w:anchor="_Toc444435777" w:history="1">
+            <w:r>
+              <w:rPr>
+                <w:rStyle w:val="a8"/>
+                <w:rFonts w:ascii="微软雅黑" w:eastAsia="微软雅黑" w:hAnsi="微软雅黑" w:hint="eastAsia"/>
+                <w:noProof/>
+              </w:rPr>
+              <w:t>制定相关赏惩条例</w:t>
+            </w:r>
+            <w:r>
+              <w:rPr>
+                <w:noProof/>
+                <w:webHidden/>
+              </w:rPr>
+              <w:tab/>
+            </w:r>
+            <w:r>
+              <w:rPr>
+                <w:noProof/>
+                <w:webHidden/>
+              </w:rPr>
+              <w:fldChar w:fldCharType="begin"/>
+            </w:r>
+            <w:r>
+              <w:rPr>
+                <w:noProof/>
+                <w:webHidden/>
+              </w:rPr>
+              <w:instrText xml:space="preserve"> PAGEREF _Toc444435777 \h </w:instrText>
+            </w:r>
+            <w:r>
+              <w:rPr>
+                <w:noProof/>
+                <w:webHidden/>
+              </w:rPr>
+            </w:r>
+            <w:r>
+              <w:rPr>
+                <w:noProof/>
+                <w:webHidden/>
+              </w:rPr>
+              <w:fldChar w:fldCharType="separate"/>
+            </w:r>
+            <w:r>
+              <w:rPr>
+                <w:noProof/>
+                <w:webHidden/>
+              </w:rPr>
+              <w:t>3</w:t>
+            </w:r>
+            <w:r>
+              <w:rPr>
+                <w:noProof/>
+                <w:webHidden/>
+              </w:rPr>
+              <w:fldChar w:fldCharType="end"/>
+            </w:r>
+          </w:hyperlink>
+        </w:p>
+        <w:p>
+          <w:pPr>
+            <w:pStyle w:val="20"/>
+            <w:tabs>
+              <w:tab w:val="right" w:leader="dot" w:pos="8296"/>
+            </w:tabs>
+            <w:rPr>
+              <w:rFonts w:cstheme="minorBidi"/>
+              <w:noProof/>
+              <w:kern w:val="2"/>
+              <w:sz w:val="21"/>
+            </w:rPr>
+          </w:pPr>
+          <w:hyperlink w:anchor="_Toc444435778" w:history="1">
+            <w:r>
+              <w:rPr>
+                <w:rStyle w:val="a8"/>
+                <w:rFonts w:ascii="微软雅黑" w:eastAsia="微软雅黑" w:hAnsi="微软雅黑" w:hint="eastAsia"/>
+                <w:noProof/>
+              </w:rPr>
+              <w:t>版本控制规则：</w:t>
+            </w:r>
+            <w:r>
+              <w:rPr>
+                <w:noProof/>
+                <w:webHidden/>
+              </w:rPr>
+              <w:tab/>
+            </w:r>
+            <w:r>
+              <w:rPr>
+                <w:noProof/>
+                <w:webHidden/>
+              </w:rPr>
+              <w:fldChar w:fldCharType="begin"/>
+            </w:r>
+            <w:r>
+              <w:rPr>
+                <w:noProof/>
+                <w:webHidden/>
+              </w:rPr>
+              <w:instrText xml:space="preserve"> PAGEREF _Toc444435778 \h </w:instrText>
+            </w:r>
+            <w:r>
+              <w:rPr>
+                <w:noProof/>
+                <w:webHidden/>
+              </w:rPr>
+            </w:r>
+            <w:r>
+              <w:rPr>
+                <w:noProof/>
+                <w:webHidden/>
+              </w:rPr>
+              <w:fldChar w:fldCharType="separate"/>
+            </w:r>
+            <w:r>
+              <w:rPr>
+                <w:noProof/>
+                <w:webHidden/>
+              </w:rPr>
+              <w:t>4</w:t>
+            </w:r>
+            <w:r>
+              <w:rPr>
+                <w:noProof/>
+                <w:webHidden/>
+              </w:rPr>
+              <w:fldChar w:fldCharType="end"/>
+            </w:r>
+          </w:hyperlink>
+        </w:p>
+        <w:p>
+          <w:pPr>
+            <w:pStyle w:val="20"/>
+            <w:tabs>
+              <w:tab w:val="right" w:leader="dot" w:pos="8296"/>
+            </w:tabs>
+            <w:rPr>
+              <w:rFonts w:cstheme="minorBidi"/>
+              <w:noProof/>
+              <w:kern w:val="2"/>
+              <w:sz w:val="21"/>
+            </w:rPr>
+          </w:pPr>
+          <w:hyperlink w:anchor="_Toc444435779" w:history="1">
+            <w:r>
+              <w:rPr>
+                <w:rStyle w:val="a8"/>
+                <w:rFonts w:ascii="微软雅黑" w:eastAsia="微软雅黑" w:hAnsi="微软雅黑" w:hint="eastAsia"/>
+                <w:noProof/>
+              </w:rPr>
+              <w:t>项目启动会议：</w:t>
+            </w:r>
+            <w:r>
+              <w:rPr>
+                <w:noProof/>
+                <w:webHidden/>
+              </w:rPr>
+              <w:tab/>
+            </w:r>
+            <w:r>
+              <w:rPr>
+                <w:noProof/>
+                <w:webHidden/>
+              </w:rPr>
+              <w:fldChar w:fldCharType="begin"/>
+            </w:r>
+            <w:r>
+              <w:rPr>
+                <w:noProof/>
+                <w:webHidden/>
+              </w:rPr>
+              <w:instrText xml:space="preserve"> PAGEREF _Toc444435779 \h </w:instrText>
+            </w:r>
+            <w:r>
+              <w:rPr>
+                <w:noProof/>
+                <w:webHidden/>
+              </w:rPr>
+            </w:r>
+            <w:r>
+              <w:rPr>
+                <w:noProof/>
+                <w:webHidden/>
+              </w:rPr>
+              <w:fldChar w:fldCharType="separate"/>
+            </w:r>
+            <w:r>
+              <w:rPr>
+                <w:noProof/>
+                <w:webHidden/>
+              </w:rPr>
+              <w:t>4</w:t>
+            </w:r>
+            <w:r>
+              <w:rPr>
+                <w:noProof/>
+                <w:webHidden/>
+              </w:rPr>
+              <w:fldChar w:fldCharType="end"/>
+            </w:r>
+          </w:hyperlink>
+        </w:p>
+        <w:p>
+          <w:pPr>
+            <w:pStyle w:val="30"/>
+            <w:tabs>
+              <w:tab w:val="right" w:leader="dot" w:pos="8296"/>
+            </w:tabs>
+            <w:rPr>
+              <w:rFonts w:cstheme="minorBidi"/>
+              <w:noProof/>
+              <w:kern w:val="2"/>
+              <w:sz w:val="21"/>
+            </w:rPr>
+          </w:pPr>
+          <w:hyperlink w:anchor="_Toc444435780" w:history="1">
+            <w:r>
+              <w:rPr>
+                <w:rStyle w:val="a8"/>
+                <w:rFonts w:ascii="微软雅黑" w:eastAsia="微软雅黑" w:hAnsi="微软雅黑" w:hint="eastAsia"/>
+                <w:noProof/>
+              </w:rPr>
+              <w:t>项目描述：</w:t>
+            </w:r>
+            <w:r>
+              <w:rPr>
+                <w:noProof/>
+                <w:webHidden/>
+              </w:rPr>
+              <w:tab/>
+            </w:r>
+            <w:r>
+              <w:rPr>
+                <w:noProof/>
+                <w:webHidden/>
+              </w:rPr>
+              <w:fldChar w:fldCharType="begin"/>
+            </w:r>
+            <w:r>
+              <w:rPr>
+                <w:noProof/>
+                <w:webHidden/>
+              </w:rPr>
+              <w:instrText xml:space="preserve"> PAGEREF _Toc444435780 \h </w:instrText>
+            </w:r>
+            <w:r>
+              <w:rPr>
+                <w:noProof/>
+                <w:webHidden/>
+              </w:rPr>
+            </w:r>
+            <w:r>
+              <w:rPr>
+                <w:noProof/>
+                <w:webHidden/>
+              </w:rPr>
+              <w:fldChar w:fldCharType="separate"/>
+            </w:r>
+            <w:r>
+              <w:rPr>
+                <w:noProof/>
+                <w:webHidden/>
+              </w:rPr>
+              <w:t>4</w:t>
+            </w:r>
+            <w:r>
+              <w:rPr>
+                <w:noProof/>
+                <w:webHidden/>
+              </w:rPr>
+              <w:fldChar w:fldCharType="end"/>
+            </w:r>
+          </w:hyperlink>
+        </w:p>
+        <w:p>
+          <w:pPr>
+            <w:pStyle w:val="30"/>
+            <w:tabs>
+              <w:tab w:val="right" w:leader="dot" w:pos="8296"/>
+            </w:tabs>
+            <w:rPr>
+              <w:rFonts w:cstheme="minorBidi"/>
+              <w:noProof/>
+              <w:kern w:val="2"/>
+              <w:sz w:val="21"/>
+            </w:rPr>
+          </w:pPr>
+          <w:hyperlink w:anchor="_Toc444435781" w:history="1">
+            <w:r>
+              <w:rPr>
+                <w:rStyle w:val="a8"/>
+                <w:rFonts w:ascii="微软雅黑" w:eastAsia="微软雅黑" w:hAnsi="微软雅黑" w:hint="eastAsia"/>
+                <w:noProof/>
+              </w:rPr>
+              <w:t>项目目标：</w:t>
+            </w:r>
+            <w:r>
+              <w:rPr>
+                <w:noProof/>
+                <w:webHidden/>
+              </w:rPr>
+              <w:tab/>
+            </w:r>
+            <w:r>
+              <w:rPr>
+                <w:noProof/>
+                <w:webHidden/>
+              </w:rPr>
+              <w:fldChar w:fldCharType="begin"/>
+            </w:r>
+            <w:r>
+              <w:rPr>
+                <w:noProof/>
+                <w:webHidden/>
+              </w:rPr>
+              <w:instrText xml:space="preserve"> PAGEREF _Toc444435781 \h </w:instrText>
+            </w:r>
+            <w:r>
+              <w:rPr>
+                <w:noProof/>
+                <w:webHidden/>
+              </w:rPr>
+            </w:r>
+            <w:r>
+              <w:rPr>
+                <w:noProof/>
+                <w:webHidden/>
+              </w:rPr>
+              <w:fldChar w:fldCharType="separate"/>
+            </w:r>
+            <w:r>
+              <w:rPr>
+                <w:noProof/>
+                <w:webHidden/>
+              </w:rPr>
+              <w:t>5</w:t>
+            </w:r>
+            <w:r>
+              <w:rPr>
+                <w:noProof/>
+                <w:webHidden/>
+              </w:rPr>
+              <w:fldChar w:fldCharType="end"/>
+            </w:r>
+          </w:hyperlink>
+        </w:p>
+        <w:p>
+          <w:pPr>
+            <w:pStyle w:val="30"/>
+            <w:tabs>
+              <w:tab w:val="right" w:leader="dot" w:pos="8296"/>
+            </w:tabs>
+            <w:rPr>
+              <w:rFonts w:cstheme="minorBidi"/>
+              <w:noProof/>
+              <w:kern w:val="2"/>
+              <w:sz w:val="21"/>
+            </w:rPr>
+          </w:pPr>
+          <w:hyperlink w:anchor="_Toc444435782" w:history="1">
+            <w:r>
+              <w:rPr>
+                <w:rStyle w:val="a8"/>
+                <w:rFonts w:ascii="微软雅黑" w:eastAsia="微软雅黑" w:hAnsi="微软雅黑" w:hint="eastAsia"/>
+                <w:noProof/>
+              </w:rPr>
+              <w:t>交付产物：</w:t>
+            </w:r>
+            <w:r>
+              <w:rPr>
+                <w:noProof/>
+                <w:webHidden/>
+              </w:rPr>
+              <w:tab/>
+            </w:r>
+            <w:r>
+              <w:rPr>
+                <w:noProof/>
+                <w:webHidden/>
+              </w:rPr>
+              <w:fldChar w:fldCharType="begin"/>
+            </w:r>
+            <w:r>
+              <w:rPr>
+                <w:noProof/>
+                <w:webHidden/>
+              </w:rPr>
+              <w:instrText xml:space="preserve"> PAGEREF _Toc444435782 \h </w:instrText>
+            </w:r>
+            <w:r>
+              <w:rPr>
+                <w:noProof/>
+                <w:webHidden/>
+              </w:rPr>
+            </w:r>
+            <w:r>
+              <w:rPr>
+                <w:noProof/>
+                <w:webHidden/>
+              </w:rPr>
+              <w:fldChar w:fldCharType="separate"/>
+            </w:r>
+            <w:r>
+              <w:rPr>
+                <w:noProof/>
+                <w:webHidden/>
+              </w:rPr>
+              <w:t>5</w:t>
+            </w:r>
+            <w:r>
+              <w:rPr>
+                <w:noProof/>
+                <w:webHidden/>
+              </w:rPr>
+              <w:fldChar w:fldCharType="end"/>
+            </w:r>
+          </w:hyperlink>
+        </w:p>
+        <w:p>
+          <w:pPr>
+            <w:pStyle w:val="30"/>
+            <w:tabs>
+              <w:tab w:val="right" w:leader="dot" w:pos="8296"/>
+            </w:tabs>
+            <w:rPr>
+              <w:rFonts w:cstheme="minorBidi"/>
+              <w:noProof/>
+              <w:kern w:val="2"/>
+              <w:sz w:val="21"/>
+            </w:rPr>
+          </w:pPr>
+          <w:hyperlink w:anchor="_Toc444435783" w:history="1">
+            <w:r>
+              <w:rPr>
+                <w:rStyle w:val="a8"/>
+                <w:rFonts w:ascii="微软雅黑" w:eastAsia="微软雅黑" w:hAnsi="微软雅黑" w:hint="eastAsia"/>
+                <w:noProof/>
+              </w:rPr>
+              <w:t>项目假设：</w:t>
+            </w:r>
+            <w:r>
+              <w:rPr>
+                <w:noProof/>
+                <w:webHidden/>
+              </w:rPr>
+              <w:tab/>
+            </w:r>
+            <w:r>
+              <w:rPr>
+                <w:noProof/>
+                <w:webHidden/>
+              </w:rPr>
+              <w:fldChar w:fldCharType="begin"/>
+            </w:r>
+            <w:r>
+              <w:rPr>
+                <w:noProof/>
+                <w:webHidden/>
+              </w:rPr>
+              <w:instrText xml:space="preserve"> PAGEREF _Toc444435783 \h </w:instrText>
+            </w:r>
+            <w:r>
+              <w:rPr>
+                <w:noProof/>
+                <w:webHidden/>
+              </w:rPr>
+            </w:r>
+            <w:r>
+              <w:rPr>
+                <w:noProof/>
+                <w:webHidden/>
+              </w:rPr>
+              <w:fldChar w:fldCharType="separate"/>
+            </w:r>
+            <w:r>
+              <w:rPr>
+                <w:noProof/>
+                <w:webHidden/>
+              </w:rPr>
+              <w:t>5</w:t>
+            </w:r>
+            <w:r>
+              <w:rPr>
+                <w:noProof/>
+                <w:webHidden/>
+              </w:rPr>
+              <w:fldChar w:fldCharType="end"/>
+            </w:r>
+          </w:hyperlink>
+        </w:p>
+        <w:p>
+          <w:pPr>
+            <w:pStyle w:val="20"/>
+            <w:tabs>
+              <w:tab w:val="right" w:leader="dot" w:pos="8296"/>
+            </w:tabs>
+            <w:rPr>
+              <w:rFonts w:cstheme="minorBidi"/>
+              <w:noProof/>
+              <w:kern w:val="2"/>
+              <w:sz w:val="21"/>
+            </w:rPr>
+          </w:pPr>
+          <w:hyperlink w:anchor="_Toc444435784" w:history="1">
+            <w:r>
+              <w:rPr>
+                <w:rStyle w:val="a8"/>
+                <w:rFonts w:ascii="微软雅黑" w:eastAsia="微软雅黑" w:hAnsi="微软雅黑" w:hint="eastAsia"/>
+                <w:noProof/>
+              </w:rPr>
+              <w:t>项目初步计划：</w:t>
+            </w:r>
+            <w:r>
+              <w:rPr>
+                <w:noProof/>
+                <w:webHidden/>
+              </w:rPr>
+              <w:tab/>
+            </w:r>
+            <w:r>
+              <w:rPr>
+                <w:noProof/>
+                <w:webHidden/>
+              </w:rPr>
+              <w:fldChar w:fldCharType="begin"/>
+            </w:r>
+            <w:r>
+              <w:rPr>
+                <w:noProof/>
+                <w:webHidden/>
+              </w:rPr>
+              <w:instrText xml:space="preserve"> PAGEREF _Toc444435784 \h </w:instrText>
+            </w:r>
+            <w:r>
+              <w:rPr>
+                <w:noProof/>
+                <w:webHidden/>
+              </w:rPr>
+            </w:r>
+            <w:r>
+              <w:rPr>
+                <w:noProof/>
+                <w:webHidden/>
+              </w:rPr>
+              <w:fldChar w:fldCharType="separate"/>
+            </w:r>
+            <w:r>
+              <w:rPr>
+                <w:noProof/>
+                <w:webHidden/>
+              </w:rPr>
+              <w:t>5</w:t>
+            </w:r>
+            <w:r>
+              <w:rPr>
+                <w:noProof/>
+                <w:webHidden/>
+              </w:rPr>
+              <w:fldChar w:fldCharType="end"/>
+            </w:r>
+          </w:hyperlink>
+        </w:p>
+        <w:p>
+          <w:r>
+            <w:rPr>
+              <w:b/>
+              <w:bCs/>
+              <w:lang w:val="zh-CN"/>
+            </w:rPr>
+            <w:fldChar w:fldCharType="end"/>
+          </w:r>
+        </w:p>
+      </w:sdtContent>
+    </w:sdt>
+    <w:p/>
     <w:p>
       <w:pPr>
-        <w:rPr>
-          <w:rFonts w:hint="eastAsia"/>
+        <w:pStyle w:val="2"/>
+        <w:rPr>
+          <w:rFonts w:ascii="微软雅黑" w:eastAsia="微软雅黑" w:hAnsi="微软雅黑"/>
         </w:rPr>
       </w:pPr>
-      <w:bookmarkStart w:id="0" w:name="_GoBack"/>
+      <w:bookmarkStart w:id="0" w:name="_Toc444435768"/>
+      <w:bookmarkStart w:id="1" w:name="_GoBack"/>
+      <w:bookmarkEnd w:id="1"/>
+      <w:r>
+        <w:rPr>
+          <w:rFonts w:ascii="微软雅黑" w:eastAsia="微软雅黑" w:hAnsi="微软雅黑" w:hint="eastAsia"/>
+        </w:rPr>
+        <w:t>团队名称：</w:t>
+      </w:r>
+      <w:r>
+        <w:rPr>
+          <w:rFonts w:ascii="微软雅黑" w:eastAsia="微软雅黑" w:hAnsi="微软雅黑" w:hint="eastAsia"/>
+          <w:b w:val="0"/>
+          <w:sz w:val="30"/>
+          <w:szCs w:val="30"/>
+        </w:rPr>
+        <w:t>Coding Fairy</w:t>
+      </w:r>
       <w:bookmarkEnd w:id="0"/>
     </w:p>
     <w:p>
@@ -894,35 +2216,14 @@
           <w:rFonts w:ascii="微软雅黑" w:eastAsia="微软雅黑" w:hAnsi="微软雅黑"/>
         </w:rPr>
       </w:pPr>
-      <w:r>
-        <w:rPr>
-          <w:rFonts w:ascii="微软雅黑" w:eastAsia="微软雅黑" w:hAnsi="微软雅黑" w:hint="eastAsia"/>
-        </w:rPr>
-        <w:t>团队名称：</w:t>
-      </w:r>
-      <w:r>
-        <w:rPr>
-          <w:rFonts w:ascii="微软雅黑" w:eastAsia="微软雅黑" w:hAnsi="微软雅黑" w:hint="eastAsia"/>
-          <w:b w:val="0"/>
-          <w:sz w:val="30"/>
-          <w:szCs w:val="30"/>
-        </w:rPr>
-        <w:t>Coding Fairy</w:t>
-      </w:r>
-    </w:p>
-    <w:p>
-      <w:pPr>
-        <w:pStyle w:val="2"/>
-        <w:rPr>
-          <w:rFonts w:ascii="微软雅黑" w:eastAsia="微软雅黑" w:hAnsi="微软雅黑"/>
-        </w:rPr>
-      </w:pPr>
+      <w:bookmarkStart w:id="2" w:name="_Toc444435769"/>
       <w:r>
         <w:rPr>
           <w:rFonts w:ascii="微软雅黑" w:eastAsia="微软雅黑" w:hAnsi="微软雅黑" w:hint="eastAsia"/>
         </w:rPr>
         <w:t>团队组成人员：</w:t>
       </w:r>
+      <w:bookmarkEnd w:id="2"/>
     </w:p>
     <w:tbl>
       <w:tblPr>
@@ -1396,6 +2697,7 @@
           <w:rFonts w:ascii="微软雅黑" w:eastAsia="微软雅黑" w:hAnsi="微软雅黑"/>
         </w:rPr>
       </w:pPr>
+      <w:bookmarkStart w:id="3" w:name="_Toc444435770"/>
       <w:r>
         <w:rPr>
           <w:rFonts w:ascii="微软雅黑" w:eastAsia="微软雅黑" w:hAnsi="微软雅黑" w:hint="eastAsia"/>
@@ -1403,6 +2705,7 @@
         <w:lastRenderedPageBreak/>
         <w:t>成员通讯录</w:t>
       </w:r>
+      <w:bookmarkEnd w:id="3"/>
     </w:p>
     <w:tbl>
       <w:tblPr>
@@ -1920,12 +3223,14 @@
           <w:rFonts w:ascii="微软雅黑" w:eastAsia="微软雅黑" w:hAnsi="微软雅黑"/>
         </w:rPr>
       </w:pPr>
+      <w:bookmarkStart w:id="4" w:name="_Toc444435771"/>
       <w:r>
         <w:rPr>
           <w:rFonts w:ascii="微软雅黑" w:eastAsia="微软雅黑" w:hAnsi="微软雅黑" w:hint="eastAsia"/>
         </w:rPr>
         <w:t>工作时间表：</w:t>
       </w:r>
+      <w:bookmarkEnd w:id="4"/>
     </w:p>
     <w:tbl>
       <w:tblPr>
@@ -2979,12 +4284,14 @@
           <w:rFonts w:ascii="微软雅黑" w:eastAsia="微软雅黑" w:hAnsi="微软雅黑"/>
         </w:rPr>
       </w:pPr>
+      <w:bookmarkStart w:id="5" w:name="_Toc444435772"/>
       <w:r>
         <w:rPr>
           <w:rFonts w:ascii="微软雅黑" w:eastAsia="微软雅黑" w:hAnsi="微软雅黑" w:hint="eastAsia"/>
         </w:rPr>
         <w:t>沟通计划：</w:t>
       </w:r>
+      <w:bookmarkEnd w:id="5"/>
     </w:p>
     <w:p>
       <w:pPr>
@@ -2996,6 +4303,7 @@
       <w:r>
         <w:tab/>
       </w:r>
+      <w:bookmarkStart w:id="6" w:name="_Toc444435773"/>
       <w:r>
         <w:rPr>
           <w:rFonts w:ascii="微软雅黑" w:eastAsia="微软雅黑" w:hAnsi="微软雅黑" w:hint="eastAsia"/>
@@ -3008,6 +4316,7 @@
         </w:rPr>
         <w:t>制度</w:t>
       </w:r>
+      <w:bookmarkEnd w:id="6"/>
     </w:p>
     <w:p>
       <w:pPr>
@@ -3139,12 +4448,14 @@
           <w:rFonts w:ascii="微软雅黑" w:eastAsia="微软雅黑" w:hAnsi="微软雅黑"/>
         </w:rPr>
       </w:pPr>
+      <w:bookmarkStart w:id="7" w:name="_Toc444435774"/>
       <w:r>
         <w:rPr>
           <w:rFonts w:ascii="微软雅黑" w:eastAsia="微软雅黑" w:hAnsi="微软雅黑" w:hint="eastAsia"/>
         </w:rPr>
         <w:t>沟通规范：</w:t>
       </w:r>
+      <w:bookmarkEnd w:id="7"/>
     </w:p>
     <w:p>
       <w:pPr>
@@ -3360,12 +4671,14 @@
           <w:rFonts w:ascii="微软雅黑" w:eastAsia="微软雅黑" w:hAnsi="微软雅黑"/>
         </w:rPr>
       </w:pPr>
+      <w:bookmarkStart w:id="8" w:name="_Toc444435775"/>
       <w:r>
         <w:rPr>
           <w:rFonts w:ascii="微软雅黑" w:eastAsia="微软雅黑" w:hAnsi="微软雅黑" w:hint="eastAsia"/>
         </w:rPr>
         <w:t>团队成员职责：</w:t>
       </w:r>
+      <w:bookmarkEnd w:id="8"/>
     </w:p>
     <w:p>
       <w:pPr>
@@ -3377,12 +4690,14 @@
       <w:r>
         <w:tab/>
       </w:r>
+      <w:bookmarkStart w:id="9" w:name="_Toc444435776"/>
       <w:r>
         <w:rPr>
           <w:rFonts w:ascii="微软雅黑" w:eastAsia="微软雅黑" w:hAnsi="微软雅黑" w:hint="eastAsia"/>
         </w:rPr>
         <w:t>分配合适的任务给每位成员：</w:t>
       </w:r>
+      <w:bookmarkEnd w:id="9"/>
     </w:p>
     <w:p>
       <w:pPr>
@@ -3534,12 +4849,14 @@
           <w:rFonts w:ascii="微软雅黑" w:eastAsia="微软雅黑" w:hAnsi="微软雅黑"/>
         </w:rPr>
       </w:pPr>
+      <w:bookmarkStart w:id="10" w:name="_Toc444435777"/>
       <w:r>
         <w:rPr>
           <w:rFonts w:ascii="微软雅黑" w:eastAsia="微软雅黑" w:hAnsi="微软雅黑" w:hint="eastAsia"/>
         </w:rPr>
         <w:t>制定相关赏惩条例</w:t>
       </w:r>
+      <w:bookmarkEnd w:id="10"/>
     </w:p>
     <w:p>
       <w:pPr>
@@ -3571,12 +4888,14 @@
           <w:rFonts w:ascii="微软雅黑" w:eastAsia="微软雅黑" w:hAnsi="微软雅黑"/>
         </w:rPr>
       </w:pPr>
+      <w:bookmarkStart w:id="11" w:name="_Toc444435778"/>
       <w:r>
         <w:rPr>
           <w:rFonts w:ascii="微软雅黑" w:eastAsia="微软雅黑" w:hAnsi="微软雅黑" w:hint="eastAsia"/>
         </w:rPr>
         <w:t>版本控制规则：</w:t>
       </w:r>
+      <w:bookmarkEnd w:id="11"/>
     </w:p>
     <w:p>
       <w:pPr>
@@ -3837,12 +5156,14 @@
           <w:rFonts w:ascii="微软雅黑" w:eastAsia="微软雅黑" w:hAnsi="微软雅黑"/>
         </w:rPr>
       </w:pPr>
+      <w:bookmarkStart w:id="12" w:name="_Toc444435779"/>
       <w:r>
         <w:rPr>
           <w:rFonts w:ascii="微软雅黑" w:eastAsia="微软雅黑" w:hAnsi="微软雅黑" w:hint="eastAsia"/>
         </w:rPr>
         <w:t>项目启动会议：</w:t>
       </w:r>
+      <w:bookmarkEnd w:id="12"/>
     </w:p>
     <w:p>
       <w:pPr>
@@ -3857,12 +5178,14 @@
         </w:rPr>
         <w:tab/>
       </w:r>
+      <w:bookmarkStart w:id="13" w:name="_Toc444435780"/>
       <w:r>
         <w:rPr>
           <w:rFonts w:ascii="微软雅黑" w:eastAsia="微软雅黑" w:hAnsi="微软雅黑" w:hint="eastAsia"/>
         </w:rPr>
         <w:t>项目描述：</w:t>
       </w:r>
+      <w:bookmarkEnd w:id="13"/>
     </w:p>
     <w:p>
       <w:pPr>
@@ -4005,12 +5328,14 @@
         </w:rPr>
         <w:tab/>
       </w:r>
+      <w:bookmarkStart w:id="14" w:name="_Toc444435781"/>
       <w:r>
         <w:rPr>
           <w:rFonts w:ascii="微软雅黑" w:eastAsia="微软雅黑" w:hAnsi="微软雅黑" w:hint="eastAsia"/>
         </w:rPr>
         <w:t>项目目标：</w:t>
       </w:r>
+      <w:bookmarkEnd w:id="14"/>
     </w:p>
     <w:p>
       <w:pPr>
@@ -4074,12 +5399,14 @@
         </w:rPr>
         <w:tab/>
       </w:r>
+      <w:bookmarkStart w:id="15" w:name="_Toc444435782"/>
       <w:r>
         <w:rPr>
           <w:rFonts w:ascii="微软雅黑" w:eastAsia="微软雅黑" w:hAnsi="微软雅黑" w:hint="eastAsia"/>
         </w:rPr>
         <w:t>交付产物：</w:t>
       </w:r>
+      <w:bookmarkEnd w:id="15"/>
     </w:p>
     <w:p>
       <w:pPr>
@@ -4137,12 +5464,14 @@
         </w:rPr>
         <w:tab/>
       </w:r>
+      <w:bookmarkStart w:id="16" w:name="_Toc444435783"/>
       <w:r>
         <w:rPr>
           <w:rFonts w:ascii="微软雅黑" w:eastAsia="微软雅黑" w:hAnsi="微软雅黑" w:hint="eastAsia"/>
         </w:rPr>
         <w:t>项目假设：</w:t>
       </w:r>
+      <w:bookmarkEnd w:id="16"/>
     </w:p>
     <w:p>
       <w:pPr>
@@ -4202,12 +5531,14 @@
           <w:rFonts w:ascii="微软雅黑" w:eastAsia="微软雅黑" w:hAnsi="微软雅黑"/>
         </w:rPr>
       </w:pPr>
+      <w:bookmarkStart w:id="17" w:name="_Toc444435784"/>
       <w:r>
         <w:rPr>
           <w:rFonts w:ascii="微软雅黑" w:eastAsia="微软雅黑" w:hAnsi="微软雅黑" w:hint="eastAsia"/>
         </w:rPr>
         <w:t>项目初步计划：</w:t>
       </w:r>
+      <w:bookmarkEnd w:id="17"/>
     </w:p>
     <w:p>
       <w:pPr>
@@ -5364,6 +6695,100 @@
       <w:ind w:firstLineChars="200" w:firstLine="420"/>
     </w:pPr>
   </w:style>
+  <w:style w:type="paragraph" w:styleId="TOC">
+    <w:name w:val="TOC Heading"/>
+    <w:basedOn w:val="1"/>
+    <w:next w:val="a"/>
+    <w:uiPriority w:val="39"/>
+    <w:unhideWhenUsed/>
+    <w:qFormat/>
+    <w:rsid w:val="00623B5B"/>
+    <w:pPr>
+      <w:widowControl/>
+      <w:spacing w:before="240" w:after="0" w:line="259" w:lineRule="auto"/>
+      <w:jc w:val="left"/>
+      <w:outlineLvl w:val="9"/>
+    </w:pPr>
+    <w:rPr>
+      <w:rFonts w:asciiTheme="majorHAnsi" w:eastAsiaTheme="majorEastAsia" w:hAnsiTheme="majorHAnsi" w:cstheme="majorBidi"/>
+      <w:b w:val="0"/>
+      <w:bCs w:val="0"/>
+      <w:color w:val="2E74B5" w:themeColor="accent1" w:themeShade="BF"/>
+      <w:kern w:val="0"/>
+      <w:sz w:val="32"/>
+      <w:szCs w:val="32"/>
+    </w:rPr>
+  </w:style>
+  <w:style w:type="paragraph" w:styleId="20">
+    <w:name w:val="toc 2"/>
+    <w:basedOn w:val="a"/>
+    <w:next w:val="a"/>
+    <w:autoRedefine/>
+    <w:uiPriority w:val="39"/>
+    <w:unhideWhenUsed/>
+    <w:rsid w:val="00623B5B"/>
+    <w:pPr>
+      <w:widowControl/>
+      <w:spacing w:after="100" w:line="259" w:lineRule="auto"/>
+      <w:ind w:left="220"/>
+      <w:jc w:val="left"/>
+    </w:pPr>
+    <w:rPr>
+      <w:rFonts w:cs="Times New Roman"/>
+      <w:kern w:val="0"/>
+      <w:sz w:val="22"/>
+    </w:rPr>
+  </w:style>
+  <w:style w:type="paragraph" w:styleId="10">
+    <w:name w:val="toc 1"/>
+    <w:basedOn w:val="a"/>
+    <w:next w:val="a"/>
+    <w:autoRedefine/>
+    <w:uiPriority w:val="39"/>
+    <w:unhideWhenUsed/>
+    <w:rsid w:val="00623B5B"/>
+    <w:pPr>
+      <w:widowControl/>
+      <w:spacing w:after="100" w:line="259" w:lineRule="auto"/>
+      <w:jc w:val="left"/>
+    </w:pPr>
+    <w:rPr>
+      <w:rFonts w:cs="Times New Roman"/>
+      <w:kern w:val="0"/>
+      <w:sz w:val="22"/>
+    </w:rPr>
+  </w:style>
+  <w:style w:type="paragraph" w:styleId="30">
+    <w:name w:val="toc 3"/>
+    <w:basedOn w:val="a"/>
+    <w:next w:val="a"/>
+    <w:autoRedefine/>
+    <w:uiPriority w:val="39"/>
+    <w:unhideWhenUsed/>
+    <w:rsid w:val="00623B5B"/>
+    <w:pPr>
+      <w:widowControl/>
+      <w:spacing w:after="100" w:line="259" w:lineRule="auto"/>
+      <w:ind w:left="440"/>
+      <w:jc w:val="left"/>
+    </w:pPr>
+    <w:rPr>
+      <w:rFonts w:cs="Times New Roman"/>
+      <w:kern w:val="0"/>
+      <w:sz w:val="22"/>
+    </w:rPr>
+  </w:style>
+  <w:style w:type="character" w:styleId="a8">
+    <w:name w:val="Hyperlink"/>
+    <w:basedOn w:val="a0"/>
+    <w:uiPriority w:val="99"/>
+    <w:unhideWhenUsed/>
+    <w:rsid w:val="00623B5B"/>
+    <w:rPr>
+      <w:color w:val="0563C1" w:themeColor="hyperlink"/>
+      <w:u w:val="single"/>
+    </w:rPr>
+  </w:style>
 </w:styles>
 </file>
 
@@ -5563,6 +6988,8 @@
     <w:rsidRoot w:val="003F7DF2"/>
     <w:rsid w:val="003F7DF2"/>
     <w:rsid w:val="00726545"/>
+    <w:rsid w:val="00962B17"/>
+    <w:rsid w:val="00AB5B38"/>
     <w:rsid w:val="00B010AD"/>
     <w:rsid w:val="00DC7501"/>
   </w:rsids>
@@ -6193,6 +7620,30 @@
       <w:jc w:val="both"/>
     </w:pPr>
   </w:style>
+  <w:style w:type="paragraph" w:customStyle="1" w:styleId="5EDBFA50F02D4EFBA032BC5702FB0F31">
+    <w:name w:val="5EDBFA50F02D4EFBA032BC5702FB0F31"/>
+    <w:rsid w:val="00AB5B38"/>
+    <w:pPr>
+      <w:widowControl w:val="0"/>
+      <w:jc w:val="both"/>
+    </w:pPr>
+  </w:style>
+  <w:style w:type="paragraph" w:customStyle="1" w:styleId="4971C034632C4A65986AF0563B6AA2FC">
+    <w:name w:val="4971C034632C4A65986AF0563B6AA2FC"/>
+    <w:rsid w:val="00AB5B38"/>
+    <w:pPr>
+      <w:widowControl w:val="0"/>
+      <w:jc w:val="both"/>
+    </w:pPr>
+  </w:style>
+  <w:style w:type="paragraph" w:customStyle="1" w:styleId="1B408C5CAE934548BF730DE242CEEACA">
+    <w:name w:val="1B408C5CAE934548BF730DE242CEEACA"/>
+    <w:rsid w:val="00AB5B38"/>
+    <w:pPr>
+      <w:widowControl w:val="0"/>
+      <w:jc w:val="both"/>
+    </w:pPr>
+  </w:style>
 </w:styles>
 </file>
 
@@ -6488,7 +7939,7 @@
 </file>
 
 <file path=customXml/itemProps2.xml><?xml version="1.0" encoding="utf-8"?>
-<ds:datastoreItem xmlns:ds="http://schemas.openxmlformats.org/officeDocument/2006/customXml" ds:itemID="{24E22575-1091-467D-9AD5-839A2C5702C1}">
+<ds:datastoreItem xmlns:ds="http://schemas.openxmlformats.org/officeDocument/2006/customXml" ds:itemID="{367A981D-A0DB-4E38-A7BA-7520EF0E2527}">
   <ds:schemaRefs>
     <ds:schemaRef ds:uri="http://schemas.openxmlformats.org/officeDocument/2006/bibliography"/>
   </ds:schemaRefs>

</xml_diff>